<commit_message>
Edited final paper for proofreading
</commit_message>
<xml_diff>
--- a/Documents/Final Document/SpaReservationSystem_FinalPaper.docx
+++ b/Documents/Final Document/SpaReservationSystem_FinalPaper.docx
@@ -86,6 +86,16 @@
         </w:rPr>
         <w:t>Asia Pacific College</w:t>
       </w:r>
+      <w:r>
+        <w:rPr>
+          <w:rFonts w:ascii="Times New Roman" w:hAnsi="Times New Roman" w:cs="Times New Roman"/>
+          <w:b/>
+          <w:color w:val="171717" w:themeColor="background2" w:themeShade="1A"/>
+          <w:sz w:val="24"/>
+          <w:szCs w:val="24"/>
+        </w:rPr>
+        <w:t>`</w:t>
+      </w:r>
     </w:p>
     <w:p>
       <w:pPr>
@@ -98,7 +108,6 @@
           <w:szCs w:val="24"/>
         </w:rPr>
       </w:pPr>
-      <w:proofErr w:type="spellStart"/>
       <w:r>
         <w:rPr>
           <w:rFonts w:ascii="Times New Roman" w:hAnsi="Times New Roman" w:cs="Times New Roman"/>
@@ -106,17 +115,7 @@
           <w:sz w:val="24"/>
           <w:szCs w:val="24"/>
         </w:rPr>
-        <w:t>Humabon</w:t>
-      </w:r>
-      <w:proofErr w:type="spellEnd"/>
-      <w:r>
-        <w:rPr>
-          <w:rFonts w:ascii="Times New Roman" w:hAnsi="Times New Roman" w:cs="Times New Roman"/>
-          <w:color w:val="171717" w:themeColor="background2" w:themeShade="1A"/>
-          <w:sz w:val="24"/>
-          <w:szCs w:val="24"/>
-        </w:rPr>
-        <w:t>, Makati, 1232 Metro Manila</w:t>
+        <w:t>Humabon, Makati, 1232 Metro Manila</w:t>
       </w:r>
     </w:p>
     <w:p>
@@ -394,19 +393,8 @@
           <w:szCs w:val="28"/>
         </w:rPr>
         <w:br/>
-        <w:t xml:space="preserve">Gabriel Angelo A. </w:t>
-      </w:r>
-      <w:proofErr w:type="spellStart"/>
-      <w:r>
-        <w:rPr>
-          <w:rFonts w:ascii="Times New Roman" w:hAnsi="Times New Roman" w:cs="Times New Roman"/>
-          <w:color w:val="171717" w:themeColor="background2" w:themeShade="1A"/>
-          <w:sz w:val="28"/>
-          <w:szCs w:val="28"/>
-        </w:rPr>
-        <w:t>Ngceen</w:t>
-      </w:r>
-      <w:proofErr w:type="spellEnd"/>
+        <w:t>Gabriel Angelo A. Ngceen</w:t>
+      </w:r>
       <w:r>
         <w:rPr>
           <w:rFonts w:ascii="Times New Roman" w:hAnsi="Times New Roman" w:cs="Times New Roman"/>
@@ -3287,7 +3275,23 @@
           <w:sz w:val="24"/>
           <w:szCs w:val="24"/>
         </w:rPr>
-        <w:t>make the booking process more accessible.</w:t>
+        <w:t>make the booking process more accessible</w:t>
+      </w:r>
+      <w:r>
+        <w:rPr>
+          <w:rFonts w:ascii="Times New Roman" w:hAnsi="Times New Roman" w:cs="Times New Roman"/>
+          <w:sz w:val="24"/>
+          <w:szCs w:val="24"/>
+        </w:rPr>
+        <w:t xml:space="preserve"> via “online booking”</w:t>
+      </w:r>
+      <w:r>
+        <w:rPr>
+          <w:rFonts w:ascii="Times New Roman" w:hAnsi="Times New Roman" w:cs="Times New Roman"/>
+          <w:sz w:val="24"/>
+          <w:szCs w:val="24"/>
+        </w:rPr>
+        <w:t>.</w:t>
       </w:r>
     </w:p>
     <w:p>
@@ -3312,7 +3316,23 @@
           <w:sz w:val="24"/>
           <w:szCs w:val="24"/>
         </w:rPr>
-        <w:t>To reduce the amount of time and resources needed in the booking process.</w:t>
+        <w:t xml:space="preserve">To reduce the amount of time </w:t>
+      </w:r>
+      <w:r>
+        <w:rPr>
+          <w:rFonts w:ascii="Times New Roman" w:hAnsi="Times New Roman" w:cs="Times New Roman"/>
+          <w:sz w:val="24"/>
+          <w:szCs w:val="24"/>
+        </w:rPr>
+        <w:t>it takes to book a reservation by 30% - 40%</w:t>
+      </w:r>
+      <w:r>
+        <w:rPr>
+          <w:rFonts w:ascii="Times New Roman" w:hAnsi="Times New Roman" w:cs="Times New Roman"/>
+          <w:sz w:val="24"/>
+          <w:szCs w:val="24"/>
+        </w:rPr>
+        <w:t>.</w:t>
       </w:r>
     </w:p>
     <w:p>
@@ -3333,6 +3353,31 @@
       </w:pPr>
       <w:r>
         <w:rPr>
+          <w:rFonts w:ascii="Times New Roman" w:hAnsi="Times New Roman" w:cs="Times New Roman"/>
+          <w:sz w:val="24"/>
+          <w:szCs w:val="24"/>
+        </w:rPr>
+        <w:t xml:space="preserve">To convert the spa’s work environment into a paperless office. </w:t>
+      </w:r>
+    </w:p>
+    <w:p>
+      <w:pPr>
+        <w:pStyle w:val="ListParagraph"/>
+        <w:numPr>
+          <w:ilvl w:val="0"/>
+          <w:numId w:val="27"/>
+        </w:numPr>
+        <w:spacing w:line="360" w:lineRule="auto"/>
+        <w:jc w:val="both"/>
+        <w:rPr>
+          <w:rFonts w:ascii="Times New Roman" w:hAnsi="Times New Roman" w:cs="Times New Roman"/>
+          <w:b/>
+          <w:sz w:val="24"/>
+          <w:szCs w:val="24"/>
+        </w:rPr>
+      </w:pPr>
+      <w:r>
+        <w:rPr>
           <w:rFonts w:ascii="Times New Roman" w:eastAsia="Times New Roman" w:hAnsi="Times New Roman" w:cs="Times New Roman"/>
           <w:color w:val="000000"/>
           <w:sz w:val="24"/>
@@ -3482,7 +3527,18 @@
           <w:szCs w:val="24"/>
           <w:shd w:val="clear" w:color="auto" w:fill="FFFFFF"/>
         </w:rPr>
-        <w:t>The proposed system will be handling reservation requests from hotel guests, walk-in customers, and online submissions. The system automatically assigns each customers' reservation to the spa's treatment rooms and should completely eliminate reservations with overlapping time slots. It also handles the automation of assigning staff members to their reservations, but still manually inform them of the reservation they were assigned to, along with its details such as the date and time, the treatment room to be used, and what service to provide to the customer. This system does not cover payment transactions and doesn't cover the staff's attendance as it is handled by the HR department. </w:t>
+        <w:t xml:space="preserve">The proposed system will be handling reservation requests from hotel guests, walk-in customers, and online submissions. The system automatically assigns each customers' reservation to the spa's treatment rooms and should completely eliminate reservations with overlapping time slots. It also handles the automation of assigning staff members to their reservations, but still manually inform them of the reservation they were assigned to, along with its details such as the date and time, the treatment room to be used, and what service </w:t>
+      </w:r>
+      <w:r>
+        <w:rPr>
+          <w:rFonts w:ascii="Times New Roman" w:hAnsi="Times New Roman" w:cs="Times New Roman"/>
+          <w:color w:val="000000"/>
+          <w:sz w:val="24"/>
+          <w:szCs w:val="24"/>
+          <w:shd w:val="clear" w:color="auto" w:fill="FFFFFF"/>
+        </w:rPr>
+        <w:lastRenderedPageBreak/>
+        <w:t>to provide to the customer. This system does not cover payment transactions and doesn't cover the staff's attendance as it is handled by the HR department. </w:t>
       </w:r>
     </w:p>
     <w:p>
@@ -3506,7 +3562,6 @@
           <w:szCs w:val="24"/>
           <w:shd w:val="clear" w:color="auto" w:fill="FFFFFF"/>
         </w:rPr>
-        <w:lastRenderedPageBreak/>
         <w:t>It is assumed that the price of the service will depend on the service's duration. Also, the staff members are well-rounded and has their own fixed schedule to provide the services.</w:t>
       </w:r>
     </w:p>
@@ -3608,32 +3663,6 @@
         </w:rPr>
         <w:t>.</w:t>
       </w:r>
-    </w:p>
-    <w:p>
-      <w:pPr>
-        <w:pStyle w:val="ListParagraph"/>
-        <w:spacing w:line="360" w:lineRule="auto"/>
-        <w:ind w:left="1440" w:firstLine="648"/>
-        <w:jc w:val="both"/>
-        <w:rPr>
-          <w:rFonts w:ascii="Times New Roman" w:hAnsi="Times New Roman" w:cs="Times New Roman"/>
-          <w:color w:val="000000"/>
-          <w:shd w:val="clear" w:color="auto" w:fill="FFFFFF"/>
-        </w:rPr>
-      </w:pPr>
-    </w:p>
-    <w:p>
-      <w:pPr>
-        <w:pStyle w:val="ListParagraph"/>
-        <w:spacing w:line="360" w:lineRule="auto"/>
-        <w:ind w:left="1440" w:firstLine="648"/>
-        <w:jc w:val="both"/>
-        <w:rPr>
-          <w:rFonts w:ascii="Times New Roman" w:hAnsi="Times New Roman" w:cs="Times New Roman"/>
-          <w:color w:val="000000"/>
-          <w:shd w:val="clear" w:color="auto" w:fill="FFFFFF"/>
-        </w:rPr>
-      </w:pPr>
     </w:p>
     <w:p>
       <w:pPr>
@@ -3983,119 +4012,6 @@
           <w:szCs w:val="24"/>
         </w:rPr>
       </w:pPr>
-      <w:r>
-        <w:rPr>
-          <w:rFonts w:ascii="Times New Roman" w:hAnsi="Times New Roman" w:cs="Times New Roman"/>
-          <w:b/>
-          <w:bCs/>
-          <w:color w:val="000000"/>
-          <w:sz w:val="24"/>
-          <w:szCs w:val="24"/>
-        </w:rPr>
-        <w:t xml:space="preserve"> </w:t>
-      </w:r>
-      <w:r>
-        <w:rPr>
-          <w:rFonts w:ascii="Times New Roman" w:hAnsi="Times New Roman" w:cs="Times New Roman"/>
-          <w:b/>
-          <w:bCs/>
-          <w:color w:val="000000"/>
-          <w:sz w:val="24"/>
-          <w:szCs w:val="24"/>
-        </w:rPr>
-        <w:t>CHI: The Spa at Shangri-La</w:t>
-      </w:r>
-    </w:p>
-    <w:p>
-      <w:pPr>
-        <w:pStyle w:val="NormalWeb"/>
-        <w:shd w:val="clear" w:color="auto" w:fill="FFFFFF"/>
-        <w:spacing w:before="96" w:beforeAutospacing="0" w:after="120" w:afterAutospacing="0" w:line="360" w:lineRule="auto"/>
-        <w:ind w:left="720" w:firstLine="720"/>
-        <w:jc w:val="both"/>
-        <w:rPr>
-          <w:color w:val="000000"/>
-        </w:rPr>
-      </w:pPr>
-      <w:r>
-        <w:rPr>
-          <w:color w:val="000000"/>
-        </w:rPr>
-        <w:t xml:space="preserve">CHI, The Spa at Shangri-La draws inspiration from the origins of the Shangri-La legend, a place of personal peace, enchantment and well-being. Shangri-La Hotel, </w:t>
-      </w:r>
-      <w:proofErr w:type="spellStart"/>
-      <w:r>
-        <w:rPr>
-          <w:color w:val="000000"/>
-        </w:rPr>
-        <w:t>Edsa</w:t>
-      </w:r>
-      <w:proofErr w:type="spellEnd"/>
-      <w:r>
-        <w:rPr>
-          <w:color w:val="000000"/>
-        </w:rPr>
-        <w:t>, brings to Manila CHI, The Spa, a private sanctuary of calm, personal space and timelessness in a "spa within a spa" concept.</w:t>
-      </w:r>
-    </w:p>
-    <w:p>
-      <w:pPr>
-        <w:pStyle w:val="NormalWeb"/>
-        <w:shd w:val="clear" w:color="auto" w:fill="FFFFFF"/>
-        <w:spacing w:before="96" w:beforeAutospacing="0" w:after="120" w:afterAutospacing="0" w:line="360" w:lineRule="auto"/>
-        <w:ind w:left="720" w:firstLine="720"/>
-        <w:jc w:val="both"/>
-        <w:rPr>
-          <w:i/>
-          <w:iCs/>
-          <w:color w:val="000000"/>
-        </w:rPr>
-      </w:pPr>
-      <w:r>
-        <w:rPr>
-          <w:i/>
-          <w:iCs/>
-          <w:color w:val="000000"/>
-        </w:rPr>
-        <w:t>(</w:t>
-      </w:r>
-      <w:hyperlink r:id="rId9" w:tooltip="http://www.shangri-la.com/manila/edsashangrila/health-leisure/chi-the-spa/" w:history="1">
-        <w:r>
-          <w:rPr>
-            <w:rStyle w:val="Hyperlink"/>
-            <w:i/>
-            <w:iCs/>
-            <w:color w:val="3366BB"/>
-          </w:rPr>
-          <w:t>http://www.shangri-la.com/manila/edsashangrila/health-leisure/chi-the-spa/</w:t>
-        </w:r>
-      </w:hyperlink>
-      <w:r>
-        <w:rPr>
-          <w:i/>
-          <w:iCs/>
-          <w:color w:val="000000"/>
-        </w:rPr>
-        <w:t>)</w:t>
-      </w:r>
-    </w:p>
-    <w:p>
-      <w:pPr>
-        <w:pStyle w:val="ListParagraph"/>
-        <w:numPr>
-          <w:ilvl w:val="0"/>
-          <w:numId w:val="26"/>
-        </w:numPr>
-        <w:shd w:val="clear" w:color="auto" w:fill="FFFFFF"/>
-        <w:spacing w:before="100" w:beforeAutospacing="1" w:after="24" w:line="360" w:lineRule="auto"/>
-        <w:jc w:val="both"/>
-        <w:rPr>
-          <w:rFonts w:ascii="Times New Roman" w:hAnsi="Times New Roman" w:cs="Times New Roman"/>
-          <w:color w:val="000000"/>
-          <w:sz w:val="24"/>
-          <w:szCs w:val="24"/>
-        </w:rPr>
-      </w:pPr>
       <w:proofErr w:type="spellStart"/>
       <w:r>
         <w:rPr>
@@ -4185,7 +4101,7 @@
         </w:rPr>
         <w:t>(</w:t>
       </w:r>
-      <w:hyperlink r:id="rId10" w:tooltip="http://zensoft.ph/" w:history="1">
+      <w:hyperlink r:id="rId9" w:tooltip="http://zensoft.ph/" w:history="1">
         <w:r>
           <w:rPr>
             <w:rStyle w:val="Hyperlink"/>
@@ -4373,10 +4289,9 @@
           <w:iCs/>
           <w:color w:val="000000"/>
         </w:rPr>
-        <w:lastRenderedPageBreak/>
         <w:t>(</w:t>
       </w:r>
-      <w:hyperlink r:id="rId11" w:tooltip="http://www.agilysys.com/solutions/by-products/activity-scheduling/spa-management" w:history="1">
+      <w:hyperlink r:id="rId10" w:tooltip="http://www.agilysys.com/solutions/by-products/activity-scheduling/spa-management" w:history="1">
         <w:r>
           <w:rPr>
             <w:rStyle w:val="Hyperlink"/>
@@ -4493,7 +4408,14 @@
         <w:rPr>
           <w:color w:val="000000"/>
         </w:rPr>
-        <w:t xml:space="preserve"> Smart Management Tools, Marketing and Online Booking that make it easier and a lot more convenient for both the customer and staff from management to marketing, retailing and reporting. Envision provides all the necessary tools to grow a business. Envision keeps transactions easier, convenient and smooth while still providing enough man power for other task.</w:t>
+        <w:t xml:space="preserve"> Smart Management Tools, Marketing and Online Booking that make it easier and a lot more convenient for both the customer and staff from management to marketing, retailing and reporting. Envision provides all the </w:t>
+      </w:r>
+      <w:r>
+        <w:rPr>
+          <w:color w:val="000000"/>
+        </w:rPr>
+        <w:lastRenderedPageBreak/>
+        <w:t>necessary tools to grow a business. Envision keeps transactions easier, convenient and smooth while still providing enough man power for other task.</w:t>
       </w:r>
     </w:p>
     <w:p>
@@ -4517,7 +4439,7 @@
         </w:rPr>
         <w:t>(</w:t>
       </w:r>
-      <w:hyperlink r:id="rId12" w:tooltip="http://www.envisionsalon.com/" w:history="1">
+      <w:hyperlink r:id="rId11" w:tooltip="http://www.envisionsalon.com/" w:history="1">
         <w:r>
           <w:rPr>
             <w:rStyle w:val="Hyperlink"/>
@@ -4722,7 +4644,7 @@
         </w:rPr>
         <w:t>(</w:t>
       </w:r>
-      <w:hyperlink r:id="rId13" w:tooltip="https://www.mindbodyonline.com/spa" w:history="1">
+      <w:hyperlink r:id="rId12" w:tooltip="https://www.mindbodyonline.com/spa" w:history="1">
         <w:r>
           <w:rPr>
             <w:rStyle w:val="Hyperlink"/>
@@ -4899,7 +4821,7 @@
         </w:rPr>
         <w:t>(</w:t>
       </w:r>
-      <w:hyperlink r:id="rId14" w:tooltip="https://www.salonlite.com/" w:history="1">
+      <w:hyperlink r:id="rId13" w:tooltip="https://www.salonlite.com/" w:history="1">
         <w:r>
           <w:rPr>
             <w:rStyle w:val="Hyperlink"/>
@@ -4994,7 +4916,6 @@
           <w:sz w:val="24"/>
           <w:szCs w:val="24"/>
         </w:rPr>
-        <w:lastRenderedPageBreak/>
         <w:t xml:space="preserve">Springer-Miller Systems: </w:t>
       </w:r>
       <w:proofErr w:type="spellStart"/>
@@ -5070,9 +4991,10 @@
           <w:iCs/>
           <w:color w:val="000000"/>
         </w:rPr>
+        <w:lastRenderedPageBreak/>
         <w:t>(</w:t>
       </w:r>
-      <w:hyperlink r:id="rId15" w:tooltip="http://www.springermiller.com/solutions/hotel-resort-spa/" w:history="1">
+      <w:hyperlink r:id="rId14" w:tooltip="http://www.springermiller.com/solutions/hotel-resort-spa/" w:history="1">
         <w:r>
           <w:rPr>
             <w:rStyle w:val="Hyperlink"/>
@@ -5192,7 +5114,7 @@
         </w:rPr>
         <w:t>(</w:t>
       </w:r>
-      <w:hyperlink r:id="rId16" w:tooltip="http://scholarworks.umass.edu/cgi/viewcontent.cgi?article=1278&amp;context=gradconf_hospitality" w:history="1">
+      <w:hyperlink r:id="rId15" w:tooltip="http://scholarworks.umass.edu/cgi/viewcontent.cgi?article=1278&amp;context=gradconf_hospitality" w:history="1">
         <w:r>
           <w:rPr>
             <w:rStyle w:val="Hyperlink"/>
@@ -5299,7 +5221,7 @@
         </w:rPr>
         <w:t>(</w:t>
       </w:r>
-      <w:hyperlink r:id="rId17" w:tooltip="https://pdfs.semanticscholar.org/c2bd/464eb3b3971049fc126d4ad748e50a6f4ed2.pdf" w:history="1">
+      <w:hyperlink r:id="rId16" w:tooltip="https://pdfs.semanticscholar.org/c2bd/464eb3b3971049fc126d4ad748e50a6f4ed2.pdf" w:history="1">
         <w:r>
           <w:rPr>
             <w:rStyle w:val="Hyperlink"/>
@@ -5355,7 +5277,6 @@
           <w:sz w:val="24"/>
           <w:szCs w:val="24"/>
         </w:rPr>
-        <w:lastRenderedPageBreak/>
         <w:t>A Study on the Effects of Online Appointment Systems on Patients and Hospitals</w:t>
       </w:r>
     </w:p>
@@ -5373,7 +5294,14 @@
         <w:rPr>
           <w:color w:val="000000"/>
         </w:rPr>
-        <w:t>This is a study on how online appointment systems affect patients and hospitals. As many people have smart phones, the number of patients that use smart phones also increase. A study was conducted on the effect of online hospital appointment system to patients. Specifically, satisfaction of the patient after the usage of the system. According to the findings, it increases satisfaction of the patients so it also increases efficiency of work and profit of the hospital. The result of the research states that the system has a good effect on the treatments and profit of the hospital.</w:t>
+        <w:t xml:space="preserve">This is a study on how online appointment systems affect patients and hospitals. As many people have smart phones, the number of patients that use smart phones also increase. A study was conducted on the effect of online hospital appointment system to patients. Specifically, satisfaction of the patient after the usage of the system. According to the findings, it increases satisfaction of the patients so it also increases efficiency of </w:t>
+      </w:r>
+      <w:r>
+        <w:rPr>
+          <w:color w:val="000000"/>
+        </w:rPr>
+        <w:lastRenderedPageBreak/>
+        <w:t>work and profit of the hospital. The result of the research states that the system has a good effect on the treatments and profit of the hospital.</w:t>
       </w:r>
     </w:p>
     <w:p>
@@ -5396,7 +5324,7 @@
         </w:rPr>
         <w:t>(</w:t>
       </w:r>
-      <w:hyperlink r:id="rId18" w:tooltip="https://www.ripublication.com/ijaer16/ijaerv11n14_22.pdf" w:history="1">
+      <w:hyperlink r:id="rId17" w:tooltip="https://www.ripublication.com/ijaer16/ijaerv11n14_22.pdf" w:history="1">
         <w:r>
           <w:rPr>
             <w:rStyle w:val="Hyperlink"/>
@@ -6581,21 +6509,6 @@
           <w:szCs w:val="24"/>
         </w:rPr>
       </w:pPr>
-    </w:p>
-    <w:p>
-      <w:pPr>
-        <w:shd w:val="clear" w:color="auto" w:fill="FFFFFF"/>
-        <w:spacing w:before="100" w:beforeAutospacing="1" w:after="24" w:line="360" w:lineRule="auto"/>
-        <w:jc w:val="both"/>
-        <w:rPr>
-          <w:rFonts w:ascii="Times New Roman" w:eastAsia="Times New Roman" w:hAnsi="Times New Roman" w:cs="Times New Roman"/>
-          <w:b/>
-          <w:bCs/>
-          <w:color w:val="000000"/>
-          <w:sz w:val="24"/>
-          <w:szCs w:val="24"/>
-        </w:rPr>
-      </w:pPr>
       <w:r>
         <w:rPr>
           <w:rFonts w:ascii="Times New Roman" w:eastAsia="Times New Roman" w:hAnsi="Times New Roman" w:cs="Times New Roman"/>
@@ -6711,7 +6624,6 @@
           <w:sz w:val="24"/>
           <w:szCs w:val="24"/>
         </w:rPr>
-        <w:lastRenderedPageBreak/>
         <w:t>Integration into Hotel Systems (Springer-Miller)</w:t>
       </w:r>
     </w:p>
@@ -6857,356 +6769,6 @@
     </w:p>
     <w:p>
       <w:pPr>
-        <w:pStyle w:val="ListParagraph"/>
-        <w:shd w:val="clear" w:color="auto" w:fill="FFFFFF"/>
-        <w:spacing w:before="100" w:beforeAutospacing="1" w:after="24" w:line="360" w:lineRule="auto"/>
-        <w:ind w:left="1800"/>
-        <w:jc w:val="both"/>
-        <w:rPr>
-          <w:rFonts w:ascii="Times New Roman" w:eastAsia="Times New Roman" w:hAnsi="Times New Roman" w:cs="Times New Roman"/>
-          <w:bCs/>
-          <w:color w:val="000000"/>
-          <w:sz w:val="24"/>
-          <w:szCs w:val="24"/>
-        </w:rPr>
-      </w:pPr>
-    </w:p>
-    <w:p>
-      <w:pPr>
-        <w:pStyle w:val="ListParagraph"/>
-        <w:shd w:val="clear" w:color="auto" w:fill="FFFFFF"/>
-        <w:spacing w:before="100" w:beforeAutospacing="1" w:after="24" w:line="360" w:lineRule="auto"/>
-        <w:ind w:left="1800"/>
-        <w:jc w:val="both"/>
-        <w:rPr>
-          <w:rFonts w:ascii="Times New Roman" w:eastAsia="Times New Roman" w:hAnsi="Times New Roman" w:cs="Times New Roman"/>
-          <w:bCs/>
-          <w:color w:val="000000"/>
-          <w:sz w:val="24"/>
-          <w:szCs w:val="24"/>
-        </w:rPr>
-      </w:pPr>
-    </w:p>
-    <w:p>
-      <w:pPr>
-        <w:pStyle w:val="ListParagraph"/>
-        <w:shd w:val="clear" w:color="auto" w:fill="FFFFFF"/>
-        <w:spacing w:before="100" w:beforeAutospacing="1" w:after="24" w:line="360" w:lineRule="auto"/>
-        <w:ind w:left="1800"/>
-        <w:jc w:val="both"/>
-        <w:rPr>
-          <w:rFonts w:ascii="Times New Roman" w:eastAsia="Times New Roman" w:hAnsi="Times New Roman" w:cs="Times New Roman"/>
-          <w:bCs/>
-          <w:color w:val="000000"/>
-          <w:sz w:val="24"/>
-          <w:szCs w:val="24"/>
-        </w:rPr>
-      </w:pPr>
-    </w:p>
-    <w:p>
-      <w:pPr>
-        <w:pStyle w:val="ListParagraph"/>
-        <w:shd w:val="clear" w:color="auto" w:fill="FFFFFF"/>
-        <w:spacing w:before="100" w:beforeAutospacing="1" w:after="24" w:line="360" w:lineRule="auto"/>
-        <w:ind w:left="1800"/>
-        <w:jc w:val="both"/>
-        <w:rPr>
-          <w:rFonts w:ascii="Times New Roman" w:eastAsia="Times New Roman" w:hAnsi="Times New Roman" w:cs="Times New Roman"/>
-          <w:bCs/>
-          <w:color w:val="000000"/>
-          <w:sz w:val="24"/>
-          <w:szCs w:val="24"/>
-        </w:rPr>
-      </w:pPr>
-    </w:p>
-    <w:p>
-      <w:pPr>
-        <w:pStyle w:val="ListParagraph"/>
-        <w:shd w:val="clear" w:color="auto" w:fill="FFFFFF"/>
-        <w:spacing w:before="100" w:beforeAutospacing="1" w:after="24" w:line="360" w:lineRule="auto"/>
-        <w:ind w:left="1800"/>
-        <w:jc w:val="both"/>
-        <w:rPr>
-          <w:rFonts w:ascii="Times New Roman" w:eastAsia="Times New Roman" w:hAnsi="Times New Roman" w:cs="Times New Roman"/>
-          <w:bCs/>
-          <w:color w:val="000000"/>
-          <w:sz w:val="24"/>
-          <w:szCs w:val="24"/>
-        </w:rPr>
-      </w:pPr>
-    </w:p>
-    <w:p>
-      <w:pPr>
-        <w:pStyle w:val="ListParagraph"/>
-        <w:shd w:val="clear" w:color="auto" w:fill="FFFFFF"/>
-        <w:spacing w:before="100" w:beforeAutospacing="1" w:after="24" w:line="360" w:lineRule="auto"/>
-        <w:ind w:left="1800"/>
-        <w:jc w:val="both"/>
-        <w:rPr>
-          <w:rFonts w:ascii="Times New Roman" w:eastAsia="Times New Roman" w:hAnsi="Times New Roman" w:cs="Times New Roman"/>
-          <w:bCs/>
-          <w:color w:val="000000"/>
-          <w:sz w:val="24"/>
-          <w:szCs w:val="24"/>
-        </w:rPr>
-      </w:pPr>
-    </w:p>
-    <w:p>
-      <w:pPr>
-        <w:pStyle w:val="ListParagraph"/>
-        <w:shd w:val="clear" w:color="auto" w:fill="FFFFFF"/>
-        <w:spacing w:before="100" w:beforeAutospacing="1" w:after="24" w:line="360" w:lineRule="auto"/>
-        <w:ind w:left="1800"/>
-        <w:jc w:val="both"/>
-        <w:rPr>
-          <w:rFonts w:ascii="Times New Roman" w:eastAsia="Times New Roman" w:hAnsi="Times New Roman" w:cs="Times New Roman"/>
-          <w:bCs/>
-          <w:color w:val="000000"/>
-          <w:sz w:val="24"/>
-          <w:szCs w:val="24"/>
-        </w:rPr>
-      </w:pPr>
-    </w:p>
-    <w:p>
-      <w:pPr>
-        <w:pStyle w:val="ListParagraph"/>
-        <w:shd w:val="clear" w:color="auto" w:fill="FFFFFF"/>
-        <w:spacing w:before="100" w:beforeAutospacing="1" w:after="24" w:line="360" w:lineRule="auto"/>
-        <w:ind w:left="1800"/>
-        <w:jc w:val="both"/>
-        <w:rPr>
-          <w:rFonts w:ascii="Times New Roman" w:eastAsia="Times New Roman" w:hAnsi="Times New Roman" w:cs="Times New Roman"/>
-          <w:bCs/>
-          <w:color w:val="000000"/>
-          <w:sz w:val="24"/>
-          <w:szCs w:val="24"/>
-        </w:rPr>
-      </w:pPr>
-    </w:p>
-    <w:p>
-      <w:pPr>
-        <w:pStyle w:val="ListParagraph"/>
-        <w:shd w:val="clear" w:color="auto" w:fill="FFFFFF"/>
-        <w:spacing w:before="100" w:beforeAutospacing="1" w:after="24" w:line="360" w:lineRule="auto"/>
-        <w:ind w:left="1800"/>
-        <w:jc w:val="both"/>
-        <w:rPr>
-          <w:rFonts w:ascii="Times New Roman" w:eastAsia="Times New Roman" w:hAnsi="Times New Roman" w:cs="Times New Roman"/>
-          <w:bCs/>
-          <w:color w:val="000000"/>
-          <w:sz w:val="24"/>
-          <w:szCs w:val="24"/>
-        </w:rPr>
-      </w:pPr>
-    </w:p>
-    <w:p>
-      <w:pPr>
-        <w:pStyle w:val="ListParagraph"/>
-        <w:shd w:val="clear" w:color="auto" w:fill="FFFFFF"/>
-        <w:spacing w:before="100" w:beforeAutospacing="1" w:after="24" w:line="360" w:lineRule="auto"/>
-        <w:ind w:left="1800"/>
-        <w:jc w:val="both"/>
-        <w:rPr>
-          <w:rFonts w:ascii="Times New Roman" w:eastAsia="Times New Roman" w:hAnsi="Times New Roman" w:cs="Times New Roman"/>
-          <w:bCs/>
-          <w:color w:val="000000"/>
-          <w:sz w:val="24"/>
-          <w:szCs w:val="24"/>
-        </w:rPr>
-      </w:pPr>
-    </w:p>
-    <w:p>
-      <w:pPr>
-        <w:pStyle w:val="ListParagraph"/>
-        <w:shd w:val="clear" w:color="auto" w:fill="FFFFFF"/>
-        <w:spacing w:before="100" w:beforeAutospacing="1" w:after="24" w:line="360" w:lineRule="auto"/>
-        <w:ind w:left="1800"/>
-        <w:jc w:val="both"/>
-        <w:rPr>
-          <w:rFonts w:ascii="Times New Roman" w:eastAsia="Times New Roman" w:hAnsi="Times New Roman" w:cs="Times New Roman"/>
-          <w:bCs/>
-          <w:color w:val="000000"/>
-          <w:sz w:val="24"/>
-          <w:szCs w:val="24"/>
-        </w:rPr>
-      </w:pPr>
-    </w:p>
-    <w:p>
-      <w:pPr>
-        <w:pStyle w:val="ListParagraph"/>
-        <w:shd w:val="clear" w:color="auto" w:fill="FFFFFF"/>
-        <w:spacing w:before="100" w:beforeAutospacing="1" w:after="24" w:line="360" w:lineRule="auto"/>
-        <w:ind w:left="1800"/>
-        <w:jc w:val="both"/>
-        <w:rPr>
-          <w:rFonts w:ascii="Times New Roman" w:eastAsia="Times New Roman" w:hAnsi="Times New Roman" w:cs="Times New Roman"/>
-          <w:bCs/>
-          <w:color w:val="000000"/>
-          <w:sz w:val="24"/>
-          <w:szCs w:val="24"/>
-        </w:rPr>
-      </w:pPr>
-    </w:p>
-    <w:p>
-      <w:pPr>
-        <w:pStyle w:val="ListParagraph"/>
-        <w:shd w:val="clear" w:color="auto" w:fill="FFFFFF"/>
-        <w:spacing w:before="100" w:beforeAutospacing="1" w:after="24" w:line="360" w:lineRule="auto"/>
-        <w:ind w:left="1800"/>
-        <w:jc w:val="both"/>
-        <w:rPr>
-          <w:rFonts w:ascii="Times New Roman" w:eastAsia="Times New Roman" w:hAnsi="Times New Roman" w:cs="Times New Roman"/>
-          <w:bCs/>
-          <w:color w:val="000000"/>
-          <w:sz w:val="24"/>
-          <w:szCs w:val="24"/>
-        </w:rPr>
-      </w:pPr>
-    </w:p>
-    <w:p>
-      <w:pPr>
-        <w:pStyle w:val="ListParagraph"/>
-        <w:shd w:val="clear" w:color="auto" w:fill="FFFFFF"/>
-        <w:spacing w:before="100" w:beforeAutospacing="1" w:after="24" w:line="360" w:lineRule="auto"/>
-        <w:ind w:left="1800"/>
-        <w:jc w:val="both"/>
-        <w:rPr>
-          <w:rFonts w:ascii="Times New Roman" w:eastAsia="Times New Roman" w:hAnsi="Times New Roman" w:cs="Times New Roman"/>
-          <w:bCs/>
-          <w:color w:val="000000"/>
-          <w:sz w:val="24"/>
-          <w:szCs w:val="24"/>
-        </w:rPr>
-      </w:pPr>
-    </w:p>
-    <w:p>
-      <w:pPr>
-        <w:pStyle w:val="ListParagraph"/>
-        <w:shd w:val="clear" w:color="auto" w:fill="FFFFFF"/>
-        <w:spacing w:before="100" w:beforeAutospacing="1" w:after="24" w:line="360" w:lineRule="auto"/>
-        <w:ind w:left="1800"/>
-        <w:jc w:val="both"/>
-        <w:rPr>
-          <w:rFonts w:ascii="Times New Roman" w:eastAsia="Times New Roman" w:hAnsi="Times New Roman" w:cs="Times New Roman"/>
-          <w:bCs/>
-          <w:color w:val="000000"/>
-          <w:sz w:val="24"/>
-          <w:szCs w:val="24"/>
-        </w:rPr>
-      </w:pPr>
-    </w:p>
-    <w:p>
-      <w:pPr>
-        <w:pStyle w:val="ListParagraph"/>
-        <w:shd w:val="clear" w:color="auto" w:fill="FFFFFF"/>
-        <w:spacing w:before="100" w:beforeAutospacing="1" w:after="24" w:line="360" w:lineRule="auto"/>
-        <w:ind w:left="1800"/>
-        <w:jc w:val="both"/>
-        <w:rPr>
-          <w:rFonts w:ascii="Times New Roman" w:eastAsia="Times New Roman" w:hAnsi="Times New Roman" w:cs="Times New Roman"/>
-          <w:bCs/>
-          <w:color w:val="000000"/>
-          <w:sz w:val="24"/>
-          <w:szCs w:val="24"/>
-        </w:rPr>
-      </w:pPr>
-    </w:p>
-    <w:p>
-      <w:pPr>
-        <w:pStyle w:val="ListParagraph"/>
-        <w:shd w:val="clear" w:color="auto" w:fill="FFFFFF"/>
-        <w:spacing w:before="100" w:beforeAutospacing="1" w:after="24" w:line="360" w:lineRule="auto"/>
-        <w:ind w:left="1800"/>
-        <w:jc w:val="both"/>
-        <w:rPr>
-          <w:rFonts w:ascii="Times New Roman" w:eastAsia="Times New Roman" w:hAnsi="Times New Roman" w:cs="Times New Roman"/>
-          <w:bCs/>
-          <w:color w:val="000000"/>
-          <w:sz w:val="24"/>
-          <w:szCs w:val="24"/>
-        </w:rPr>
-      </w:pPr>
-    </w:p>
-    <w:p>
-      <w:pPr>
-        <w:pStyle w:val="ListParagraph"/>
-        <w:shd w:val="clear" w:color="auto" w:fill="FFFFFF"/>
-        <w:spacing w:before="100" w:beforeAutospacing="1" w:after="24" w:line="360" w:lineRule="auto"/>
-        <w:ind w:left="1800"/>
-        <w:jc w:val="both"/>
-        <w:rPr>
-          <w:rFonts w:ascii="Times New Roman" w:eastAsia="Times New Roman" w:hAnsi="Times New Roman" w:cs="Times New Roman"/>
-          <w:bCs/>
-          <w:color w:val="000000"/>
-          <w:sz w:val="24"/>
-          <w:szCs w:val="24"/>
-        </w:rPr>
-      </w:pPr>
-    </w:p>
-    <w:p>
-      <w:pPr>
-        <w:pStyle w:val="ListParagraph"/>
-        <w:shd w:val="clear" w:color="auto" w:fill="FFFFFF"/>
-        <w:spacing w:before="100" w:beforeAutospacing="1" w:after="24" w:line="360" w:lineRule="auto"/>
-        <w:ind w:left="1800"/>
-        <w:jc w:val="both"/>
-        <w:rPr>
-          <w:rFonts w:ascii="Times New Roman" w:eastAsia="Times New Roman" w:hAnsi="Times New Roman" w:cs="Times New Roman"/>
-          <w:bCs/>
-          <w:color w:val="000000"/>
-          <w:sz w:val="24"/>
-          <w:szCs w:val="24"/>
-        </w:rPr>
-      </w:pPr>
-    </w:p>
-    <w:p>
-      <w:pPr>
-        <w:pStyle w:val="ListParagraph"/>
-        <w:shd w:val="clear" w:color="auto" w:fill="FFFFFF"/>
-        <w:spacing w:before="100" w:beforeAutospacing="1" w:after="24" w:line="360" w:lineRule="auto"/>
-        <w:ind w:left="1800"/>
-        <w:jc w:val="both"/>
-        <w:rPr>
-          <w:rFonts w:ascii="Times New Roman" w:eastAsia="Times New Roman" w:hAnsi="Times New Roman" w:cs="Times New Roman"/>
-          <w:bCs/>
-          <w:color w:val="000000"/>
-          <w:sz w:val="24"/>
-          <w:szCs w:val="24"/>
-        </w:rPr>
-      </w:pPr>
-    </w:p>
-    <w:p>
-      <w:pPr>
-        <w:pStyle w:val="ListParagraph"/>
-        <w:shd w:val="clear" w:color="auto" w:fill="FFFFFF"/>
-        <w:spacing w:before="100" w:beforeAutospacing="1" w:after="24" w:line="360" w:lineRule="auto"/>
-        <w:ind w:left="1800"/>
-        <w:jc w:val="both"/>
-        <w:rPr>
-          <w:rFonts w:ascii="Times New Roman" w:eastAsia="Times New Roman" w:hAnsi="Times New Roman" w:cs="Times New Roman"/>
-          <w:bCs/>
-          <w:color w:val="000000"/>
-          <w:sz w:val="24"/>
-          <w:szCs w:val="24"/>
-        </w:rPr>
-      </w:pPr>
-    </w:p>
-    <w:p>
-      <w:pPr>
-        <w:shd w:val="clear" w:color="auto" w:fill="FFFFFF"/>
-        <w:spacing w:before="100" w:beforeAutospacing="1" w:after="24" w:line="360" w:lineRule="auto"/>
-        <w:jc w:val="both"/>
-        <w:rPr>
-          <w:rFonts w:ascii="Times New Roman" w:eastAsia="Times New Roman" w:hAnsi="Times New Roman" w:cs="Times New Roman"/>
-          <w:bCs/>
-          <w:color w:val="000000"/>
-          <w:sz w:val="24"/>
-          <w:szCs w:val="24"/>
-        </w:rPr>
-      </w:pPr>
-    </w:p>
-    <w:p>
-      <w:pPr>
         <w:spacing w:line="360" w:lineRule="auto"/>
         <w:jc w:val="both"/>
         <w:rPr>
@@ -7271,20 +6833,14 @@
         <w:rPr>
           <w:color w:val="000000"/>
         </w:rPr>
-        <w:t>Yii</w:t>
+        <w:t>Wordpress</w:t>
       </w:r>
       <w:proofErr w:type="spellEnd"/>
       <w:r>
         <w:rPr>
           <w:color w:val="000000"/>
         </w:rPr>
-        <w:t xml:space="preserve"> 2</w:t>
-      </w:r>
-      <w:r>
-        <w:rPr>
-          <w:color w:val="000000"/>
-        </w:rPr>
-        <w:t>, an open source PHP framework. The database is built on MySQL.</w:t>
+        <w:t xml:space="preserve">, a free and open-source content management system (CMS), based on PHP and MySQL. </w:t>
       </w:r>
     </w:p>
     <w:p>
@@ -7403,6 +6959,8 @@
         </w:rPr>
         <w:t>Hardware Requirements</w:t>
       </w:r>
+      <w:bookmarkStart w:id="0" w:name="_GoBack"/>
+      <w:bookmarkEnd w:id="0"/>
     </w:p>
     <w:p>
       <w:pPr>
@@ -8615,7 +8173,7 @@
                     </pic:cNvPicPr>
                   </pic:nvPicPr>
                   <pic:blipFill>
-                    <a:blip r:embed="rId19">
+                    <a:blip r:embed="rId18">
                       <a:extLst>
                         <a:ext uri="{28A0092B-C50C-407E-A947-70E740481C1C}">
                           <a14:useLocalDpi xmlns:a14="http://schemas.microsoft.com/office/drawing/2010/main" val="0"/>
@@ -8722,7 +8280,7 @@
                     </pic:cNvPicPr>
                   </pic:nvPicPr>
                   <pic:blipFill>
-                    <a:blip r:embed="rId20">
+                    <a:blip r:embed="rId19">
                       <a:extLst>
                         <a:ext uri="{28A0092B-C50C-407E-A947-70E740481C1C}">
                           <a14:useLocalDpi xmlns:a14="http://schemas.microsoft.com/office/drawing/2010/main" val="0"/>
@@ -8850,7 +8408,7 @@
                     </pic:cNvPicPr>
                   </pic:nvPicPr>
                   <pic:blipFill>
-                    <a:blip r:embed="rId21">
+                    <a:blip r:embed="rId20">
                       <a:extLst>
                         <a:ext uri="{28A0092B-C50C-407E-A947-70E740481C1C}">
                           <a14:useLocalDpi xmlns:a14="http://schemas.microsoft.com/office/drawing/2010/main" val="0"/>
@@ -9306,7 +8864,7 @@
                     </pic:cNvPicPr>
                   </pic:nvPicPr>
                   <pic:blipFill>
-                    <a:blip r:embed="rId22">
+                    <a:blip r:embed="rId21">
                       <a:extLst>
                         <a:ext uri="{28A0092B-C50C-407E-A947-70E740481C1C}">
                           <a14:useLocalDpi xmlns:a14="http://schemas.microsoft.com/office/drawing/2010/main" val="0"/>
@@ -9681,7 +9239,7 @@
                     </pic:cNvPicPr>
                   </pic:nvPicPr>
                   <pic:blipFill>
-                    <a:blip r:embed="rId23">
+                    <a:blip r:embed="rId22">
                       <a:extLst>
                         <a:ext uri="{28A0092B-C50C-407E-A947-70E740481C1C}">
                           <a14:useLocalDpi xmlns:a14="http://schemas.microsoft.com/office/drawing/2010/main" val="0"/>
@@ -9805,7 +9363,7 @@
                     </pic:cNvPicPr>
                   </pic:nvPicPr>
                   <pic:blipFill>
-                    <a:blip r:embed="rId24">
+                    <a:blip r:embed="rId23">
                       <a:extLst>
                         <a:ext uri="{28A0092B-C50C-407E-A947-70E740481C1C}">
                           <a14:useLocalDpi xmlns:a14="http://schemas.microsoft.com/office/drawing/2010/main" val="0"/>
@@ -9886,7 +9444,7 @@
                     </pic:cNvPicPr>
                   </pic:nvPicPr>
                   <pic:blipFill>
-                    <a:blip r:embed="rId25">
+                    <a:blip r:embed="rId24">
                       <a:extLst>
                         <a:ext uri="{28A0092B-C50C-407E-A947-70E740481C1C}">
                           <a14:useLocalDpi xmlns:a14="http://schemas.microsoft.com/office/drawing/2010/main" val="0"/>
@@ -10028,7 +9586,7 @@
                     </pic:cNvPicPr>
                   </pic:nvPicPr>
                   <pic:blipFill>
-                    <a:blip r:embed="rId26">
+                    <a:blip r:embed="rId25">
                       <a:extLst>
                         <a:ext uri="{28A0092B-C50C-407E-A947-70E740481C1C}">
                           <a14:useLocalDpi xmlns:a14="http://schemas.microsoft.com/office/drawing/2010/main" val="0"/>
@@ -10136,7 +9694,7 @@
                     </pic:cNvPicPr>
                   </pic:nvPicPr>
                   <pic:blipFill>
-                    <a:blip r:embed="rId27">
+                    <a:blip r:embed="rId26">
                       <a:extLst>
                         <a:ext uri="{28A0092B-C50C-407E-A947-70E740481C1C}">
                           <a14:useLocalDpi xmlns:a14="http://schemas.microsoft.com/office/drawing/2010/main" val="0"/>
@@ -10262,7 +9820,7 @@
                     </pic:cNvPicPr>
                   </pic:nvPicPr>
                   <pic:blipFill>
-                    <a:blip r:embed="rId28">
+                    <a:blip r:embed="rId27">
                       <a:extLst>
                         <a:ext uri="{28A0092B-C50C-407E-A947-70E740481C1C}">
                           <a14:useLocalDpi xmlns:a14="http://schemas.microsoft.com/office/drawing/2010/main" val="0"/>
@@ -10349,7 +9907,7 @@
                     </pic:cNvPicPr>
                   </pic:nvPicPr>
                   <pic:blipFill>
-                    <a:blip r:embed="rId29">
+                    <a:blip r:embed="rId28">
                       <a:extLst>
                         <a:ext uri="{28A0092B-C50C-407E-A947-70E740481C1C}">
                           <a14:useLocalDpi xmlns:a14="http://schemas.microsoft.com/office/drawing/2010/main" val="0"/>
@@ -10469,7 +10027,7 @@
                     </pic:cNvPicPr>
                   </pic:nvPicPr>
                   <pic:blipFill>
-                    <a:blip r:embed="rId30">
+                    <a:blip r:embed="rId29">
                       <a:extLst>
                         <a:ext uri="{28A0092B-C50C-407E-A947-70E740481C1C}">
                           <a14:useLocalDpi xmlns:a14="http://schemas.microsoft.com/office/drawing/2010/main" val="0"/>
@@ -10533,7 +10091,7 @@
                     </pic:cNvPicPr>
                   </pic:nvPicPr>
                   <pic:blipFill>
-                    <a:blip r:embed="rId31">
+                    <a:blip r:embed="rId30">
                       <a:extLst>
                         <a:ext uri="{28A0092B-C50C-407E-A947-70E740481C1C}">
                           <a14:useLocalDpi xmlns:a14="http://schemas.microsoft.com/office/drawing/2010/main" val="0"/>
@@ -10622,7 +10180,7 @@
                     </pic:cNvPicPr>
                   </pic:nvPicPr>
                   <pic:blipFill>
-                    <a:blip r:embed="rId32">
+                    <a:blip r:embed="rId31">
                       <a:extLst>
                         <a:ext uri="{28A0092B-C50C-407E-A947-70E740481C1C}">
                           <a14:useLocalDpi xmlns:a14="http://schemas.microsoft.com/office/drawing/2010/main" val="0"/>
@@ -10699,7 +10257,7 @@
                     </pic:cNvPicPr>
                   </pic:nvPicPr>
                   <pic:blipFill>
-                    <a:blip r:embed="rId33" cstate="print">
+                    <a:blip r:embed="rId32" cstate="print">
                       <a:extLst>
                         <a:ext uri="{28A0092B-C50C-407E-A947-70E740481C1C}">
                           <a14:useLocalDpi xmlns:a14="http://schemas.microsoft.com/office/drawing/2010/main" val="0"/>
@@ -10828,7 +10386,7 @@
                     </pic:cNvPicPr>
                   </pic:nvPicPr>
                   <pic:blipFill>
-                    <a:blip r:embed="rId34">
+                    <a:blip r:embed="rId33">
                       <a:extLst>
                         <a:ext uri="{28A0092B-C50C-407E-A947-70E740481C1C}">
                           <a14:useLocalDpi xmlns:a14="http://schemas.microsoft.com/office/drawing/2010/main" val="0"/>
@@ -12152,7 +11710,7 @@
                     </pic:cNvPicPr>
                   </pic:nvPicPr>
                   <pic:blipFill rotWithShape="1">
-                    <a:blip r:embed="rId35" cstate="print">
+                    <a:blip r:embed="rId34" cstate="print">
                       <a:extLst>
                         <a:ext uri="{28A0092B-C50C-407E-A947-70E740481C1C}">
                           <a14:useLocalDpi xmlns:a14="http://schemas.microsoft.com/office/drawing/2010/main" val="0"/>
@@ -12257,7 +11815,7 @@
                     </pic:cNvPicPr>
                   </pic:nvPicPr>
                   <pic:blipFill rotWithShape="1">
-                    <a:blip r:embed="rId35" cstate="print">
+                    <a:blip r:embed="rId34" cstate="print">
                       <a:extLst>
                         <a:ext uri="{28A0092B-C50C-407E-A947-70E740481C1C}">
                           <a14:useLocalDpi xmlns:a14="http://schemas.microsoft.com/office/drawing/2010/main" val="0"/>
@@ -12343,7 +11901,7 @@
                     </pic:cNvPicPr>
                   </pic:nvPicPr>
                   <pic:blipFill rotWithShape="1">
-                    <a:blip r:embed="rId35" cstate="print">
+                    <a:blip r:embed="rId34" cstate="print">
                       <a:extLst>
                         <a:ext uri="{28A0092B-C50C-407E-A947-70E740481C1C}">
                           <a14:useLocalDpi xmlns:a14="http://schemas.microsoft.com/office/drawing/2010/main" val="0"/>
@@ -12551,7 +12109,7 @@
                     </pic:cNvPicPr>
                   </pic:nvPicPr>
                   <pic:blipFill>
-                    <a:blip r:embed="rId36">
+                    <a:blip r:embed="rId35">
                       <a:extLst>
                         <a:ext uri="{28A0092B-C50C-407E-A947-70E740481C1C}">
                           <a14:useLocalDpi xmlns:a14="http://schemas.microsoft.com/office/drawing/2010/main" val="0"/>
@@ -12676,7 +12234,7 @@
                     </pic:cNvPicPr>
                   </pic:nvPicPr>
                   <pic:blipFill>
-                    <a:blip r:embed="rId37">
+                    <a:blip r:embed="rId36">
                       <a:extLst>
                         <a:ext uri="{28A0092B-C50C-407E-A947-70E740481C1C}">
                           <a14:useLocalDpi xmlns:a14="http://schemas.microsoft.com/office/drawing/2010/main" val="0"/>
@@ -12720,8 +12278,6 @@
         </w:rPr>
         <w:t>Interaction Overview Diagram</w:t>
       </w:r>
-      <w:bookmarkStart w:id="0" w:name="_GoBack"/>
-      <w:bookmarkEnd w:id="0"/>
     </w:p>
     <w:p>
       <w:pPr>
@@ -12791,7 +12347,7 @@
                     </pic:cNvPicPr>
                   </pic:nvPicPr>
                   <pic:blipFill>
-                    <a:blip r:embed="rId38">
+                    <a:blip r:embed="rId37">
                       <a:extLst>
                         <a:ext uri="{28A0092B-C50C-407E-A947-70E740481C1C}">
                           <a14:useLocalDpi xmlns:a14="http://schemas.microsoft.com/office/drawing/2010/main" val="0"/>
@@ -12881,7 +12437,7 @@
                     </pic:cNvPicPr>
                   </pic:nvPicPr>
                   <pic:blipFill>
-                    <a:blip r:embed="rId39">
+                    <a:blip r:embed="rId38">
                       <a:extLst>
                         <a:ext uri="{28A0092B-C50C-407E-A947-70E740481C1C}">
                           <a14:useLocalDpi xmlns:a14="http://schemas.microsoft.com/office/drawing/2010/main" val="0"/>
@@ -13043,7 +12599,7 @@
                     </pic:cNvPicPr>
                   </pic:nvPicPr>
                   <pic:blipFill>
-                    <a:blip r:embed="rId40">
+                    <a:blip r:embed="rId39">
                       <a:extLst>
                         <a:ext uri="{28A0092B-C50C-407E-A947-70E740481C1C}">
                           <a14:useLocalDpi xmlns:a14="http://schemas.microsoft.com/office/drawing/2010/main" val="0"/>
@@ -13144,7 +12700,7 @@
                     </pic:cNvPicPr>
                   </pic:nvPicPr>
                   <pic:blipFill>
-                    <a:blip r:embed="rId41">
+                    <a:blip r:embed="rId40">
                       <a:extLst>
                         <a:ext uri="{28A0092B-C50C-407E-A947-70E740481C1C}">
                           <a14:useLocalDpi xmlns:a14="http://schemas.microsoft.com/office/drawing/2010/main" val="0"/>
@@ -13258,7 +12814,7 @@
                     </pic:cNvPicPr>
                   </pic:nvPicPr>
                   <pic:blipFill>
-                    <a:blip r:embed="rId42">
+                    <a:blip r:embed="rId41">
                       <a:extLst>
                         <a:ext uri="{28A0092B-C50C-407E-A947-70E740481C1C}">
                           <a14:useLocalDpi xmlns:a14="http://schemas.microsoft.com/office/drawing/2010/main" val="0"/>
@@ -13396,7 +12952,7 @@
                     </pic:cNvPicPr>
                   </pic:nvPicPr>
                   <pic:blipFill>
-                    <a:blip r:embed="rId43">
+                    <a:blip r:embed="rId42">
                       <a:extLst>
                         <a:ext uri="{28A0092B-C50C-407E-A947-70E740481C1C}">
                           <a14:useLocalDpi xmlns:a14="http://schemas.microsoft.com/office/drawing/2010/main" val="0"/>
@@ -13503,7 +13059,7 @@
                     </pic:cNvPicPr>
                   </pic:nvPicPr>
                   <pic:blipFill>
-                    <a:blip r:embed="rId44">
+                    <a:blip r:embed="rId43">
                       <a:extLst>
                         <a:ext uri="{28A0092B-C50C-407E-A947-70E740481C1C}">
                           <a14:useLocalDpi xmlns:a14="http://schemas.microsoft.com/office/drawing/2010/main" val="0"/>
@@ -14453,8 +14009,8 @@
       </w:pPr>
     </w:p>
     <w:sectPr>
-      <w:footerReference w:type="default" r:id="rId45"/>
-      <w:footerReference w:type="first" r:id="rId46"/>
+      <w:footerReference w:type="default" r:id="rId44"/>
+      <w:footerReference w:type="first" r:id="rId45"/>
       <w:pgSz w:w="12240" w:h="15840"/>
       <w:pgMar w:top="1440" w:right="1440" w:bottom="1440" w:left="1440" w:header="720" w:footer="720" w:gutter="0"/>
       <w:cols w:space="720"/>
@@ -14528,7 +14084,7 @@
           <w:rPr>
             <w:noProof/>
           </w:rPr>
-          <w:t>35</w:t>
+          <w:t>26</w:t>
         </w:r>
         <w:r>
           <w:rPr>
@@ -21830,7 +21386,7 @@
 </file>
 
 <file path=customXml/itemProps1.xml><?xml version="1.0" encoding="utf-8"?>
-<ds:datastoreItem xmlns:ds="http://schemas.openxmlformats.org/officeDocument/2006/customXml" ds:itemID="{5E71C8CF-BDDF-4CAC-B0A0-3E87C572B340}">
+<ds:datastoreItem xmlns:ds="http://schemas.openxmlformats.org/officeDocument/2006/customXml" ds:itemID="{9092B51E-3B4B-4C74-9FA4-759E8A84487F}">
   <ds:schemaRefs>
     <ds:schemaRef ds:uri="http://schemas.openxmlformats.org/officeDocument/2006/bibliography"/>
   </ds:schemaRefs>

</xml_diff>

<commit_message>
edited final paper (proofread by erc)
</commit_message>
<xml_diff>
--- a/Documents/Final Document/SpaReservationSystem_FinalPaper.docx
+++ b/Documents/Final Document/SpaReservationSystem_FinalPaper.docx
@@ -302,7 +302,6 @@
           <w:szCs w:val="28"/>
         </w:rPr>
       </w:pPr>
-      <w:proofErr w:type="spellStart"/>
       <w:r>
         <w:rPr>
           <w:rFonts w:ascii="Times New Roman" w:hAnsi="Times New Roman" w:cs="Times New Roman"/>
@@ -310,9 +309,8 @@
           <w:sz w:val="28"/>
           <w:szCs w:val="28"/>
         </w:rPr>
-        <w:t>Giomar</w:t>
-      </w:r>
-      <w:proofErr w:type="spellEnd"/>
+        <w:t>Giomar T. Andres</w:t>
+      </w:r>
       <w:r>
         <w:rPr>
           <w:rFonts w:ascii="Times New Roman" w:hAnsi="Times New Roman" w:cs="Times New Roman"/>
@@ -320,7 +318,8 @@
           <w:sz w:val="28"/>
           <w:szCs w:val="28"/>
         </w:rPr>
-        <w:t xml:space="preserve"> T. Andres</w:t>
+        <w:br/>
+        <w:t>Gene Carlo A. Bongat</w:t>
       </w:r>
       <w:r>
         <w:rPr>
@@ -330,9 +329,8 @@
           <w:szCs w:val="28"/>
         </w:rPr>
         <w:br/>
-        <w:t xml:space="preserve">Gene Carlo A. </w:t>
-      </w:r>
-      <w:proofErr w:type="spellStart"/>
+        <w:t>Antonio Salvador S. Garinga</w:t>
+      </w:r>
       <w:r>
         <w:rPr>
           <w:rFonts w:ascii="Times New Roman" w:hAnsi="Times New Roman" w:cs="Times New Roman"/>
@@ -340,9 +338,9 @@
           <w:sz w:val="28"/>
           <w:szCs w:val="28"/>
         </w:rPr>
-        <w:t>Bongat</w:t>
-      </w:r>
-      <w:proofErr w:type="spellEnd"/>
+        <w:br/>
+        <w:t>Edward Joseph R. Mandac</w:t>
+      </w:r>
       <w:r>
         <w:rPr>
           <w:rFonts w:ascii="Times New Roman" w:hAnsi="Times New Roman" w:cs="Times New Roman"/>
@@ -351,9 +349,8 @@
           <w:szCs w:val="28"/>
         </w:rPr>
         <w:br/>
-        <w:t xml:space="preserve">Antonio Salvador S. </w:t>
-      </w:r>
-      <w:proofErr w:type="spellStart"/>
+        <w:t>Gabriel Angelo A. Ngceen</w:t>
+      </w:r>
       <w:r>
         <w:rPr>
           <w:rFonts w:ascii="Times New Roman" w:hAnsi="Times New Roman" w:cs="Times New Roman"/>
@@ -361,9 +358,8 @@
           <w:sz w:val="28"/>
           <w:szCs w:val="28"/>
         </w:rPr>
-        <w:t>Garinga</w:t>
-      </w:r>
-      <w:proofErr w:type="spellEnd"/>
+        <w:br/>
+      </w:r>
       <w:r>
         <w:rPr>
           <w:rFonts w:ascii="Times New Roman" w:hAnsi="Times New Roman" w:cs="Times New Roman"/>
@@ -371,90 +367,8 @@
           <w:sz w:val="28"/>
           <w:szCs w:val="28"/>
         </w:rPr>
-        <w:br/>
-        <w:t xml:space="preserve">Edward Joseph R. </w:t>
-      </w:r>
-      <w:proofErr w:type="spellStart"/>
-      <w:r>
-        <w:rPr>
-          <w:rFonts w:ascii="Times New Roman" w:hAnsi="Times New Roman" w:cs="Times New Roman"/>
-          <w:color w:val="171717" w:themeColor="background2" w:themeShade="1A"/>
-          <w:sz w:val="28"/>
-          <w:szCs w:val="28"/>
-        </w:rPr>
-        <w:t>Mandac</w:t>
-      </w:r>
-      <w:proofErr w:type="spellEnd"/>
-      <w:r>
-        <w:rPr>
-          <w:rFonts w:ascii="Times New Roman" w:hAnsi="Times New Roman" w:cs="Times New Roman"/>
-          <w:color w:val="171717" w:themeColor="background2" w:themeShade="1A"/>
-          <w:sz w:val="28"/>
-          <w:szCs w:val="28"/>
-        </w:rPr>
-        <w:br/>
-        <w:t>Gabriel Angelo A. Ngceen</w:t>
-      </w:r>
-      <w:r>
-        <w:rPr>
-          <w:rFonts w:ascii="Times New Roman" w:hAnsi="Times New Roman" w:cs="Times New Roman"/>
-          <w:color w:val="171717" w:themeColor="background2" w:themeShade="1A"/>
-          <w:sz w:val="28"/>
-          <w:szCs w:val="28"/>
-        </w:rPr>
-        <w:br/>
-      </w:r>
-      <w:proofErr w:type="spellStart"/>
-      <w:r>
-        <w:rPr>
-          <w:rFonts w:ascii="Times New Roman" w:hAnsi="Times New Roman" w:cs="Times New Roman"/>
-          <w:color w:val="171717" w:themeColor="background2" w:themeShade="1A"/>
-          <w:sz w:val="28"/>
-          <w:szCs w:val="28"/>
-        </w:rPr>
-        <w:t>Caryl</w:t>
-      </w:r>
-      <w:proofErr w:type="spellEnd"/>
-      <w:r>
-        <w:rPr>
-          <w:rFonts w:ascii="Times New Roman" w:hAnsi="Times New Roman" w:cs="Times New Roman"/>
-          <w:color w:val="171717" w:themeColor="background2" w:themeShade="1A"/>
-          <w:sz w:val="28"/>
-          <w:szCs w:val="28"/>
-        </w:rPr>
-        <w:t xml:space="preserve"> </w:t>
-      </w:r>
-      <w:proofErr w:type="spellStart"/>
-      <w:r>
-        <w:rPr>
-          <w:rFonts w:ascii="Times New Roman" w:hAnsi="Times New Roman" w:cs="Times New Roman"/>
-          <w:color w:val="171717" w:themeColor="background2" w:themeShade="1A"/>
-          <w:sz w:val="28"/>
-          <w:szCs w:val="28"/>
-        </w:rPr>
-        <w:t>Johanan</w:t>
-      </w:r>
-      <w:proofErr w:type="spellEnd"/>
-      <w:r>
-        <w:rPr>
-          <w:rFonts w:ascii="Times New Roman" w:hAnsi="Times New Roman" w:cs="Times New Roman"/>
-          <w:color w:val="171717" w:themeColor="background2" w:themeShade="1A"/>
-          <w:sz w:val="28"/>
-          <w:szCs w:val="28"/>
-        </w:rPr>
-        <w:t xml:space="preserve"> C. </w:t>
-      </w:r>
-      <w:proofErr w:type="spellStart"/>
-      <w:r>
-        <w:rPr>
-          <w:rFonts w:ascii="Times New Roman" w:hAnsi="Times New Roman" w:cs="Times New Roman"/>
-          <w:color w:val="171717" w:themeColor="background2" w:themeShade="1A"/>
-          <w:sz w:val="28"/>
-          <w:szCs w:val="28"/>
-        </w:rPr>
-        <w:t>Orosco</w:t>
-      </w:r>
-      <w:proofErr w:type="spellEnd"/>
+        <w:t>Caryl Johanan C. Orosco</w:t>
+      </w:r>
     </w:p>
     <w:p>
       <w:pPr>
@@ -2861,7 +2775,47 @@
           <w:szCs w:val="24"/>
           <w:shd w:val="clear" w:color="auto" w:fill="FFFFFF"/>
         </w:rPr>
-        <w:t>The Asmara Spa's booking process, according to their client, is all manually performed. The researcher's task is to create a reservation system for the spa that will automate the process of booking a reservation and include an online reservation system for potential customers who are looking to avail the different services offered at the Asmara Spa via the internet.</w:t>
+        <w:t xml:space="preserve">The client for this project is the Asmara Spa, an affiliate of Taal Vista Hotels, Tagaytay City, Philippines. </w:t>
+      </w:r>
+      <w:r>
+        <w:rPr>
+          <w:rFonts w:ascii="Times New Roman" w:hAnsi="Times New Roman" w:cs="Times New Roman"/>
+          <w:color w:val="000000"/>
+          <w:sz w:val="24"/>
+          <w:szCs w:val="24"/>
+          <w:shd w:val="clear" w:color="auto" w:fill="FFFFFF"/>
+        </w:rPr>
+        <w:t>Currently, t</w:t>
+      </w:r>
+      <w:r>
+        <w:rPr>
+          <w:rFonts w:ascii="Times New Roman" w:hAnsi="Times New Roman" w:cs="Times New Roman"/>
+          <w:color w:val="000000"/>
+          <w:sz w:val="24"/>
+          <w:szCs w:val="24"/>
+          <w:shd w:val="clear" w:color="auto" w:fill="FFFFFF"/>
+        </w:rPr>
+        <w:t xml:space="preserve">he Asmara Spa's booking process, </w:t>
+      </w:r>
+      <w:r>
+        <w:rPr>
+          <w:rFonts w:ascii="Times New Roman" w:hAnsi="Times New Roman" w:cs="Times New Roman"/>
+          <w:color w:val="000000"/>
+          <w:sz w:val="24"/>
+          <w:szCs w:val="24"/>
+          <w:shd w:val="clear" w:color="auto" w:fill="FFFFFF"/>
+        </w:rPr>
+        <w:t xml:space="preserve">is </w:t>
+      </w:r>
+      <w:r>
+        <w:rPr>
+          <w:rFonts w:ascii="Times New Roman" w:hAnsi="Times New Roman" w:cs="Times New Roman"/>
+          <w:color w:val="000000"/>
+          <w:sz w:val="24"/>
+          <w:szCs w:val="24"/>
+          <w:shd w:val="clear" w:color="auto" w:fill="FFFFFF"/>
+        </w:rPr>
+        <w:t>manually performed. The researcher's task is to create a reservation system for the spa that will automate the process of booking a reservation and include an online reservation system for potential customers who are looking to avail the different services offered at the Asmara Spa via the internet.</w:t>
       </w:r>
     </w:p>
     <w:p>
@@ -2885,7 +2839,47 @@
           <w:szCs w:val="24"/>
           <w:shd w:val="clear" w:color="auto" w:fill="FFFFFF"/>
         </w:rPr>
-        <w:t>To book a reservation in the Asmara Spa, each customer will have to inquire first about what services are available, and what are the available time slot/s on a certain date. A treatment room has its own timetable which determines its availability for a reservation. Since the Asmara Spa has multiple treatment rooms, each time slot can be booked, as long as there is still an available treatment room. All of these data that the Spa was previously handling manually, will be handled by the system in real-time as to prevent conflicts in the booking process and provide accurate data in each report.</w:t>
+        <w:t>To book a reservation in the Asmara Spa, each customer will have to inquire first about what services are available, and what are the available time slot/s on a certain date. A treatment room has its own timetable which determines its availability for a reservation. Since the Asmara Spa has multiple treatment room</w:t>
+      </w:r>
+      <w:r>
+        <w:rPr>
+          <w:rFonts w:ascii="Times New Roman" w:hAnsi="Times New Roman" w:cs="Times New Roman"/>
+          <w:color w:val="000000"/>
+          <w:sz w:val="24"/>
+          <w:szCs w:val="24"/>
+          <w:shd w:val="clear" w:color="auto" w:fill="FFFFFF"/>
+        </w:rPr>
+        <w:t>s, each time slot can be booked</w:t>
+      </w:r>
+      <w:r>
+        <w:rPr>
+          <w:rFonts w:ascii="Times New Roman" w:hAnsi="Times New Roman" w:cs="Times New Roman"/>
+          <w:color w:val="000000"/>
+          <w:sz w:val="24"/>
+          <w:szCs w:val="24"/>
+          <w:shd w:val="clear" w:color="auto" w:fill="FFFFFF"/>
+        </w:rPr>
+        <w:t xml:space="preserve"> as long as there is still an available treatment room. All these data that the Spa was previously handling manually, will be handled by the system in </w:t>
+      </w:r>
+      <w:r>
+        <w:rPr>
+          <w:rFonts w:ascii="Times New Roman" w:hAnsi="Times New Roman" w:cs="Times New Roman"/>
+          <w:color w:val="000000"/>
+          <w:sz w:val="24"/>
+          <w:szCs w:val="24"/>
+          <w:shd w:val="clear" w:color="auto" w:fill="FFFFFF"/>
+        </w:rPr>
+        <w:t>an automated manner</w:t>
+      </w:r>
+      <w:r>
+        <w:rPr>
+          <w:rFonts w:ascii="Times New Roman" w:hAnsi="Times New Roman" w:cs="Times New Roman"/>
+          <w:color w:val="000000"/>
+          <w:sz w:val="24"/>
+          <w:szCs w:val="24"/>
+          <w:shd w:val="clear" w:color="auto" w:fill="FFFFFF"/>
+        </w:rPr>
+        <w:t xml:space="preserve"> as to prevent conflicts in the booking process and provide accurate data in each report.</w:t>
       </w:r>
     </w:p>
     <w:p>
@@ -2979,9 +2973,8 @@
           <w:szCs w:val="24"/>
           <w:shd w:val="clear" w:color="auto" w:fill="FFFFFF"/>
         </w:rPr>
-        <w:t xml:space="preserve">provide the client, Asmara Spa of </w:t>
-      </w:r>
-      <w:proofErr w:type="spellStart"/>
+        <w:t>provide the client, Asmara Spa of Taal Vista Hotel, a reservation system for their spa that will automate most of the processes in their working environment</w:t>
+      </w:r>
       <w:r>
         <w:rPr>
           <w:rFonts w:ascii="Times New Roman" w:hAnsi="Times New Roman" w:cs="Times New Roman"/>
@@ -2990,9 +2983,8 @@
           <w:szCs w:val="24"/>
           <w:shd w:val="clear" w:color="auto" w:fill="FFFFFF"/>
         </w:rPr>
-        <w:t>Taal</w:t>
-      </w:r>
-      <w:proofErr w:type="spellEnd"/>
+        <w:t xml:space="preserve">. Specifically, this project is intended to </w:t>
+      </w:r>
       <w:r>
         <w:rPr>
           <w:rFonts w:ascii="Times New Roman" w:hAnsi="Times New Roman" w:cs="Times New Roman"/>
@@ -3001,7 +2993,7 @@
           <w:szCs w:val="24"/>
           <w:shd w:val="clear" w:color="auto" w:fill="FFFFFF"/>
         </w:rPr>
-        <w:t xml:space="preserve"> Vista Hotel, a reservation system for their spa that will automate most of the processes in their working environment</w:t>
+        <w:t>prevent the errors that result from performing work processes manually.</w:t>
       </w:r>
       <w:r>
         <w:rPr>
@@ -3011,7 +3003,7 @@
           <w:szCs w:val="24"/>
           <w:shd w:val="clear" w:color="auto" w:fill="FFFFFF"/>
         </w:rPr>
-        <w:t xml:space="preserve"> and prevent the errors that result from performing work processes manually.</w:t>
+        <w:t xml:space="preserve"> With manual work processes, many errors can occur that will waste time, lose efficiency, and possibly drop customer satisfaction rates which will, in return, reduce the amount of customers of the spa.</w:t>
       </w:r>
       <w:r>
         <w:rPr>
@@ -3021,9 +3013,14 @@
           <w:szCs w:val="24"/>
           <w:shd w:val="clear" w:color="auto" w:fill="FFFFFF"/>
         </w:rPr>
-        <w:t xml:space="preserve"> With manual work processes, many errors can occur that will waste time, lose efficiency, and possibly drop customer satisfaction rates which will, in return, reduce the amount of customers of the spa.</w:t>
-      </w:r>
-      <w:r>
+        <w:t xml:space="preserve"> </w:t>
+      </w:r>
+    </w:p>
+    <w:p>
+      <w:pPr>
+        <w:spacing w:line="360" w:lineRule="auto"/>
+        <w:ind w:left="720" w:firstLine="720"/>
+        <w:jc w:val="both"/>
         <w:rPr>
           <w:rFonts w:ascii="Times New Roman" w:hAnsi="Times New Roman" w:cs="Times New Roman"/>
           <w:color w:val="000000"/>
@@ -3031,14 +3028,220 @@
           <w:szCs w:val="24"/>
           <w:shd w:val="clear" w:color="auto" w:fill="FFFFFF"/>
         </w:rPr>
+      </w:pPr>
+      <w:r>
+        <w:rPr>
+          <w:rFonts w:ascii="Times New Roman" w:hAnsi="Times New Roman" w:cs="Times New Roman"/>
+          <w:color w:val="000000"/>
+          <w:sz w:val="24"/>
+          <w:szCs w:val="24"/>
+          <w:shd w:val="clear" w:color="auto" w:fill="FFFFFF"/>
+        </w:rPr>
+        <w:t>The reservation system shows the availability of the spa's services and the available schedules of their treatment rooms by using th</w:t>
+      </w:r>
+      <w:r>
+        <w:rPr>
+          <w:rFonts w:ascii="Times New Roman" w:hAnsi="Times New Roman" w:cs="Times New Roman"/>
+          <w:color w:val="000000"/>
+          <w:sz w:val="24"/>
+          <w:szCs w:val="24"/>
+          <w:shd w:val="clear" w:color="auto" w:fill="FFFFFF"/>
+        </w:rPr>
+        <w:t>e data stored within the system. These include</w:t>
+      </w:r>
+      <w:r>
+        <w:rPr>
+          <w:rFonts w:ascii="Times New Roman" w:hAnsi="Times New Roman" w:cs="Times New Roman"/>
+          <w:color w:val="000000"/>
+          <w:sz w:val="24"/>
+          <w:szCs w:val="24"/>
+          <w:shd w:val="clear" w:color="auto" w:fill="FFFFFF"/>
+        </w:rPr>
+        <w:t xml:space="preserve"> previously scheduled </w:t>
+      </w:r>
+      <w:r>
+        <w:rPr>
+          <w:rFonts w:ascii="Times New Roman" w:hAnsi="Times New Roman" w:cs="Times New Roman"/>
+          <w:color w:val="000000"/>
+          <w:sz w:val="24"/>
+          <w:szCs w:val="24"/>
+          <w:shd w:val="clear" w:color="auto" w:fill="FFFFFF"/>
+        </w:rPr>
+        <w:t>reservations</w:t>
+      </w:r>
+      <w:r>
+        <w:rPr>
+          <w:rFonts w:ascii="Times New Roman" w:hAnsi="Times New Roman" w:cs="Times New Roman"/>
+          <w:color w:val="000000"/>
+          <w:sz w:val="24"/>
+          <w:szCs w:val="24"/>
+          <w:shd w:val="clear" w:color="auto" w:fill="FFFFFF"/>
+        </w:rPr>
+        <w:t xml:space="preserve"> to produce accurate information about schedule and service availability. The system also utilizes a web interface for </w:t>
+      </w:r>
+      <w:r>
+        <w:rPr>
+          <w:rFonts w:ascii="Times New Roman" w:hAnsi="Times New Roman" w:cs="Times New Roman"/>
+          <w:color w:val="000000"/>
+          <w:sz w:val="24"/>
+          <w:szCs w:val="24"/>
+          <w:shd w:val="clear" w:color="auto" w:fill="FFFFFF"/>
+        </w:rPr>
+        <w:t>customers</w:t>
+      </w:r>
+      <w:r>
+        <w:rPr>
+          <w:rFonts w:ascii="Times New Roman" w:hAnsi="Times New Roman" w:cs="Times New Roman"/>
+          <w:color w:val="000000"/>
+          <w:sz w:val="24"/>
+          <w:szCs w:val="24"/>
+          <w:shd w:val="clear" w:color="auto" w:fill="FFFFFF"/>
+        </w:rPr>
+        <w:t xml:space="preserve"> who want </w:t>
+      </w:r>
+      <w:r>
+        <w:rPr>
+          <w:rFonts w:ascii="Times New Roman" w:hAnsi="Times New Roman" w:cs="Times New Roman"/>
+          <w:color w:val="000000"/>
+          <w:sz w:val="24"/>
+          <w:szCs w:val="24"/>
+          <w:shd w:val="clear" w:color="auto" w:fill="FFFFFF"/>
+        </w:rPr>
+        <w:lastRenderedPageBreak/>
+        <w:t xml:space="preserve">to book a reservation but </w:t>
+      </w:r>
+      <w:r>
+        <w:rPr>
+          <w:rFonts w:ascii="Times New Roman" w:hAnsi="Times New Roman" w:cs="Times New Roman"/>
+          <w:color w:val="000000"/>
+          <w:sz w:val="24"/>
+          <w:szCs w:val="24"/>
+          <w:shd w:val="clear" w:color="auto" w:fill="FFFFFF"/>
+        </w:rPr>
+        <w:t>are not</w:t>
+      </w:r>
+      <w:r>
+        <w:rPr>
+          <w:rFonts w:ascii="Times New Roman" w:hAnsi="Times New Roman" w:cs="Times New Roman"/>
+          <w:color w:val="000000"/>
+          <w:sz w:val="24"/>
+          <w:szCs w:val="24"/>
+          <w:shd w:val="clear" w:color="auto" w:fill="FFFFFF"/>
+        </w:rPr>
+        <w:t xml:space="preserve"> checked-in at the hotel. After the system has processed the reservation, the spa staff assigned to that reservation is informed of the details of the reservation such as the time and date, </w:t>
+      </w:r>
+      <w:r>
+        <w:rPr>
+          <w:rFonts w:ascii="Times New Roman" w:hAnsi="Times New Roman" w:cs="Times New Roman"/>
+          <w:color w:val="000000"/>
+          <w:sz w:val="24"/>
+          <w:szCs w:val="24"/>
+          <w:shd w:val="clear" w:color="auto" w:fill="FFFFFF"/>
+        </w:rPr>
+        <w:t>the room that</w:t>
+      </w:r>
+      <w:r>
+        <w:rPr>
+          <w:rFonts w:ascii="Times New Roman" w:hAnsi="Times New Roman" w:cs="Times New Roman"/>
+          <w:color w:val="000000"/>
+          <w:sz w:val="24"/>
+          <w:szCs w:val="24"/>
+          <w:shd w:val="clear" w:color="auto" w:fill="FFFFFF"/>
+        </w:rPr>
+        <w:t xml:space="preserve"> will be used, and what service </w:t>
+      </w:r>
+      <w:r>
+        <w:rPr>
+          <w:rFonts w:ascii="Times New Roman" w:hAnsi="Times New Roman" w:cs="Times New Roman"/>
+          <w:color w:val="000000"/>
+          <w:sz w:val="24"/>
+          <w:szCs w:val="24"/>
+          <w:shd w:val="clear" w:color="auto" w:fill="FFFFFF"/>
+        </w:rPr>
+        <w:t>is required.</w:t>
+      </w:r>
+    </w:p>
+    <w:p>
+      <w:pPr>
+        <w:spacing w:line="360" w:lineRule="auto"/>
+        <w:ind w:left="720" w:firstLine="720"/>
+        <w:jc w:val="both"/>
+        <w:rPr>
+          <w:rFonts w:ascii="Times New Roman" w:hAnsi="Times New Roman" w:cs="Times New Roman"/>
+          <w:color w:val="000000"/>
+          <w:sz w:val="24"/>
+          <w:szCs w:val="24"/>
+          <w:shd w:val="clear" w:color="auto" w:fill="FFFFFF"/>
+        </w:rPr>
+      </w:pPr>
+    </w:p>
+    <w:p>
+      <w:pPr>
+        <w:spacing w:line="360" w:lineRule="auto"/>
+        <w:ind w:firstLine="720"/>
+        <w:jc w:val="both"/>
+        <w:rPr>
+          <w:rFonts w:ascii="Times New Roman" w:hAnsi="Times New Roman" w:cs="Times New Roman"/>
+          <w:b/>
+          <w:sz w:val="24"/>
+          <w:szCs w:val="24"/>
+        </w:rPr>
+      </w:pPr>
+      <w:r>
+        <w:rPr>
+          <w:rFonts w:ascii="Times New Roman" w:hAnsi="Times New Roman" w:cs="Times New Roman"/>
+          <w:b/>
+          <w:sz w:val="24"/>
+          <w:szCs w:val="24"/>
+        </w:rPr>
+        <w:t>General Objective:</w:t>
+      </w:r>
+    </w:p>
+    <w:p>
+      <w:pPr>
+        <w:pStyle w:val="ListParagraph"/>
+        <w:spacing w:line="360" w:lineRule="auto"/>
+        <w:ind w:left="1224" w:firstLine="720"/>
+        <w:jc w:val="both"/>
+        <w:rPr>
+          <w:rFonts w:ascii="Times New Roman" w:hAnsi="Times New Roman" w:cs="Times New Roman"/>
+          <w:color w:val="000000"/>
+          <w:sz w:val="24"/>
+          <w:szCs w:val="24"/>
+          <w:shd w:val="clear" w:color="auto" w:fill="FFFFFF"/>
+        </w:rPr>
+      </w:pPr>
+      <w:r>
+        <w:rPr>
+          <w:rFonts w:ascii="Times New Roman" w:hAnsi="Times New Roman" w:cs="Times New Roman"/>
+          <w:color w:val="000000"/>
+          <w:sz w:val="24"/>
+          <w:szCs w:val="24"/>
+          <w:shd w:val="clear" w:color="auto" w:fill="FFFFFF"/>
+        </w:rPr>
+        <w:t xml:space="preserve">To create and implement an efficient reservation system for the client that automates their work processes. The system's efficiency is measured through the reports generated as it shows </w:t>
+      </w:r>
+      <w:r>
+        <w:rPr>
+          <w:rFonts w:ascii="Times New Roman" w:hAnsi="Times New Roman" w:cs="Times New Roman"/>
+          <w:color w:val="000000"/>
+          <w:sz w:val="24"/>
+          <w:szCs w:val="24"/>
+          <w:shd w:val="clear" w:color="auto" w:fill="FFFFFF"/>
+        </w:rPr>
+        <w:t>the number of</w:t>
+      </w:r>
+      <w:r>
+        <w:rPr>
+          <w:rFonts w:ascii="Times New Roman" w:hAnsi="Times New Roman" w:cs="Times New Roman"/>
+          <w:color w:val="000000"/>
+          <w:sz w:val="24"/>
+          <w:szCs w:val="24"/>
+          <w:shd w:val="clear" w:color="auto" w:fill="FFFFFF"/>
+        </w:rPr>
         <w:t xml:space="preserve"> </w:t>
       </w:r>
-    </w:p>
-    <w:p>
-      <w:pPr>
-        <w:spacing w:line="360" w:lineRule="auto"/>
-        <w:ind w:left="720" w:firstLine="720"/>
-        <w:jc w:val="both"/>
+      <w:r>
         <w:rPr>
           <w:rFonts w:ascii="Times New Roman" w:hAnsi="Times New Roman" w:cs="Times New Roman"/>
           <w:color w:val="000000"/>
@@ -3046,7 +3249,8 @@
           <w:szCs w:val="24"/>
           <w:shd w:val="clear" w:color="auto" w:fill="FFFFFF"/>
         </w:rPr>
-      </w:pPr>
+        <w:t>reservations</w:t>
+      </w:r>
       <w:r>
         <w:rPr>
           <w:rFonts w:ascii="Times New Roman" w:hAnsi="Times New Roman" w:cs="Times New Roman"/>
@@ -3055,119 +3259,7 @@
           <w:szCs w:val="24"/>
           <w:shd w:val="clear" w:color="auto" w:fill="FFFFFF"/>
         </w:rPr>
-        <w:t xml:space="preserve">The reservation system shows the availability of the spa's services and the available schedules of their treatment rooms by using the data stored within the system, such as previously scheduled </w:t>
-      </w:r>
-      <w:r>
-        <w:rPr>
-          <w:rFonts w:ascii="Times New Roman" w:hAnsi="Times New Roman" w:cs="Times New Roman"/>
-          <w:color w:val="000000"/>
-          <w:sz w:val="24"/>
-          <w:szCs w:val="24"/>
-          <w:shd w:val="clear" w:color="auto" w:fill="FFFFFF"/>
-        </w:rPr>
-        <w:t>reservations</w:t>
-      </w:r>
-      <w:r>
-        <w:rPr>
-          <w:rFonts w:ascii="Times New Roman" w:hAnsi="Times New Roman" w:cs="Times New Roman"/>
-          <w:color w:val="000000"/>
-          <w:sz w:val="24"/>
-          <w:szCs w:val="24"/>
-          <w:shd w:val="clear" w:color="auto" w:fill="FFFFFF"/>
-        </w:rPr>
-        <w:t xml:space="preserve"> to produce accurate information about schedule and service availability. The system also utilizes a web interface for users who want to book a reservation but isn't a guest checked-in at the hotel. After the system has processed the </w:t>
-      </w:r>
-      <w:r>
-        <w:rPr>
-          <w:rFonts w:ascii="Times New Roman" w:hAnsi="Times New Roman" w:cs="Times New Roman"/>
-          <w:color w:val="000000"/>
-          <w:sz w:val="24"/>
-          <w:szCs w:val="24"/>
-          <w:shd w:val="clear" w:color="auto" w:fill="FFFFFF"/>
-        </w:rPr>
-        <w:lastRenderedPageBreak/>
-        <w:t>reservation, the spa staff assigned to that reservation is informed of the details of the reservation such as the time and date, what room will be used, and what service they will provide.</w:t>
-      </w:r>
-    </w:p>
-    <w:p>
-      <w:pPr>
-        <w:spacing w:line="360" w:lineRule="auto"/>
-        <w:ind w:left="720" w:firstLine="720"/>
-        <w:jc w:val="both"/>
-        <w:rPr>
-          <w:rFonts w:ascii="Times New Roman" w:hAnsi="Times New Roman" w:cs="Times New Roman"/>
-          <w:color w:val="000000"/>
-          <w:sz w:val="24"/>
-          <w:szCs w:val="24"/>
-          <w:shd w:val="clear" w:color="auto" w:fill="FFFFFF"/>
-        </w:rPr>
-      </w:pPr>
-    </w:p>
-    <w:p>
-      <w:pPr>
-        <w:spacing w:line="360" w:lineRule="auto"/>
-        <w:ind w:firstLine="720"/>
-        <w:jc w:val="both"/>
-        <w:rPr>
-          <w:rFonts w:ascii="Times New Roman" w:hAnsi="Times New Roman" w:cs="Times New Roman"/>
-          <w:b/>
-          <w:sz w:val="24"/>
-          <w:szCs w:val="24"/>
-        </w:rPr>
-      </w:pPr>
-      <w:r>
-        <w:rPr>
-          <w:rFonts w:ascii="Times New Roman" w:hAnsi="Times New Roman" w:cs="Times New Roman"/>
-          <w:b/>
-          <w:sz w:val="24"/>
-          <w:szCs w:val="24"/>
-        </w:rPr>
-        <w:t>General Objective:</w:t>
-      </w:r>
-    </w:p>
-    <w:p>
-      <w:pPr>
-        <w:pStyle w:val="ListParagraph"/>
-        <w:spacing w:line="360" w:lineRule="auto"/>
-        <w:ind w:left="1224" w:firstLine="720"/>
-        <w:jc w:val="both"/>
-        <w:rPr>
-          <w:rFonts w:ascii="Times New Roman" w:hAnsi="Times New Roman" w:cs="Times New Roman"/>
-          <w:color w:val="000000"/>
-          <w:sz w:val="24"/>
-          <w:szCs w:val="24"/>
-          <w:shd w:val="clear" w:color="auto" w:fill="FFFFFF"/>
-        </w:rPr>
-      </w:pPr>
-      <w:r>
-        <w:rPr>
-          <w:rFonts w:ascii="Times New Roman" w:hAnsi="Times New Roman" w:cs="Times New Roman"/>
-          <w:color w:val="000000"/>
-          <w:sz w:val="24"/>
-          <w:szCs w:val="24"/>
-          <w:shd w:val="clear" w:color="auto" w:fill="FFFFFF"/>
-        </w:rPr>
-        <w:t xml:space="preserve">To create and implement an efficient reservation system for the client that automates their work processes. The system's efficiency is measured through the reports generated as it shows how many </w:t>
-      </w:r>
-      <w:r>
-        <w:rPr>
-          <w:rFonts w:ascii="Times New Roman" w:hAnsi="Times New Roman" w:cs="Times New Roman"/>
-          <w:color w:val="000000"/>
-          <w:sz w:val="24"/>
-          <w:szCs w:val="24"/>
-          <w:shd w:val="clear" w:color="auto" w:fill="FFFFFF"/>
-        </w:rPr>
-        <w:t>reservations</w:t>
-      </w:r>
-      <w:r>
-        <w:rPr>
-          <w:rFonts w:ascii="Times New Roman" w:hAnsi="Times New Roman" w:cs="Times New Roman"/>
-          <w:color w:val="000000"/>
-          <w:sz w:val="24"/>
-          <w:szCs w:val="24"/>
-          <w:shd w:val="clear" w:color="auto" w:fill="FFFFFF"/>
-        </w:rPr>
-        <w:t xml:space="preserve"> are made daily.</w:t>
+        <w:t xml:space="preserve"> made daily.</w:t>
       </w:r>
     </w:p>
     <w:p>
@@ -3224,7 +3316,25 @@
           <w:sz w:val="24"/>
           <w:szCs w:val="24"/>
         </w:rPr>
-        <w:t xml:space="preserve"> the mistakes that occur from doing manual work processes. For instance, a </w:t>
+        <w:t xml:space="preserve"> the mistak</w:t>
+      </w:r>
+      <w:r>
+        <w:rPr>
+          <w:rFonts w:ascii="Times New Roman" w:eastAsia="Times New Roman" w:hAnsi="Times New Roman" w:cs="Times New Roman"/>
+          <w:color w:val="000000"/>
+          <w:sz w:val="24"/>
+          <w:szCs w:val="24"/>
+        </w:rPr>
+        <w:t xml:space="preserve">es that occur from doing manual </w:t>
+      </w:r>
+      <w:r>
+        <w:rPr>
+          <w:rFonts w:ascii="Times New Roman" w:eastAsia="Times New Roman" w:hAnsi="Times New Roman" w:cs="Times New Roman"/>
+          <w:color w:val="000000"/>
+          <w:sz w:val="24"/>
+          <w:szCs w:val="24"/>
+        </w:rPr>
+        <w:t xml:space="preserve">processes. For instance, a </w:t>
       </w:r>
       <w:r>
         <w:rPr>
@@ -3393,7 +3503,7 @@
           <w:szCs w:val="24"/>
           <w:shd w:val="clear" w:color="auto" w:fill="FFFFFF"/>
         </w:rPr>
-        <w:t>that would show spa trends which</w:t>
+        <w:t xml:space="preserve">that would show spa trends </w:t>
       </w:r>
       <w:r>
         <w:rPr>
@@ -3403,7 +3513,7 @@
           <w:szCs w:val="24"/>
           <w:shd w:val="clear" w:color="auto" w:fill="FFFFFF"/>
         </w:rPr>
-        <w:t xml:space="preserve"> shows how many </w:t>
+        <w:t>such as the number of</w:t>
       </w:r>
       <w:r>
         <w:rPr>
@@ -3413,6 +3523,16 @@
           <w:szCs w:val="24"/>
           <w:shd w:val="clear" w:color="auto" w:fill="FFFFFF"/>
         </w:rPr>
+        <w:t xml:space="preserve"> </w:t>
+      </w:r>
+      <w:r>
+        <w:rPr>
+          <w:rFonts w:ascii="Times New Roman" w:hAnsi="Times New Roman" w:cs="Times New Roman"/>
+          <w:color w:val="000000"/>
+          <w:sz w:val="24"/>
+          <w:szCs w:val="24"/>
+          <w:shd w:val="clear" w:color="auto" w:fill="FFFFFF"/>
+        </w:rPr>
         <w:t>reservations</w:t>
       </w:r>
       <w:r>
@@ -3423,7 +3543,37 @@
           <w:szCs w:val="24"/>
           <w:shd w:val="clear" w:color="auto" w:fill="FFFFFF"/>
         </w:rPr>
-        <w:t xml:space="preserve"> are made per day, what is the most demanded service, </w:t>
+        <w:t xml:space="preserve"> </w:t>
+      </w:r>
+      <w:r>
+        <w:rPr>
+          <w:rFonts w:ascii="Times New Roman" w:hAnsi="Times New Roman" w:cs="Times New Roman"/>
+          <w:color w:val="000000"/>
+          <w:sz w:val="24"/>
+          <w:szCs w:val="24"/>
+          <w:shd w:val="clear" w:color="auto" w:fill="FFFFFF"/>
+        </w:rPr>
+        <w:t xml:space="preserve">made per day, the most </w:t>
+      </w:r>
+      <w:r>
+        <w:rPr>
+          <w:rFonts w:ascii="Times New Roman" w:hAnsi="Times New Roman" w:cs="Times New Roman"/>
+          <w:color w:val="000000"/>
+          <w:sz w:val="24"/>
+          <w:szCs w:val="24"/>
+          <w:shd w:val="clear" w:color="auto" w:fill="FFFFFF"/>
+        </w:rPr>
+        <w:t>requested</w:t>
+      </w:r>
+      <w:r>
+        <w:rPr>
+          <w:rFonts w:ascii="Times New Roman" w:hAnsi="Times New Roman" w:cs="Times New Roman"/>
+          <w:color w:val="000000"/>
+          <w:sz w:val="24"/>
+          <w:szCs w:val="24"/>
+          <w:shd w:val="clear" w:color="auto" w:fill="FFFFFF"/>
+        </w:rPr>
+        <w:t xml:space="preserve"> service, </w:t>
       </w:r>
       <w:r>
         <w:rPr>
@@ -3442,7 +3592,7 @@
           <w:szCs w:val="24"/>
           <w:shd w:val="clear" w:color="auto" w:fill="FFFFFF"/>
         </w:rPr>
-        <w:t>and what are the peak hours and days</w:t>
+        <w:t>and the peak hours and days</w:t>
       </w:r>
       <w:r>
         <w:rPr>
@@ -3508,8 +3658,12 @@
     </w:p>
     <w:p>
       <w:pPr>
-        <w:spacing w:line="360" w:lineRule="auto"/>
-        <w:ind w:left="720" w:firstLine="720"/>
+        <w:pStyle w:val="ListParagraph"/>
+        <w:numPr>
+          <w:ilvl w:val="0"/>
+          <w:numId w:val="46"/>
+        </w:numPr>
+        <w:spacing w:line="360" w:lineRule="auto"/>
         <w:jc w:val="both"/>
         <w:rPr>
           <w:rFonts w:ascii="Times New Roman" w:hAnsi="Times New Roman" w:cs="Times New Roman"/>
@@ -3527,9 +3681,18 @@
           <w:szCs w:val="24"/>
           <w:shd w:val="clear" w:color="auto" w:fill="FFFFFF"/>
         </w:rPr>
-        <w:t xml:space="preserve">The proposed system will be handling reservation requests from hotel guests, walk-in customers, and online submissions. The system automatically assigns each customers' reservation to the spa's treatment rooms and should completely eliminate reservations with overlapping time slots. It also handles the automation of assigning staff members to their reservations, but still manually inform them of the reservation they were assigned to, along with its details such as the date and time, the treatment room to be used, and what service </w:t>
-      </w:r>
-      <w:r>
+        <w:t>The proposed system will be handling reservation requests from walk-in customers, and online submissions, whether they may be checked-in at the Taal Vista Hotel or not.</w:t>
+      </w:r>
+    </w:p>
+    <w:p>
+      <w:pPr>
+        <w:pStyle w:val="ListParagraph"/>
+        <w:numPr>
+          <w:ilvl w:val="0"/>
+          <w:numId w:val="46"/>
+        </w:numPr>
+        <w:spacing w:line="360" w:lineRule="auto"/>
+        <w:jc w:val="both"/>
         <w:rPr>
           <w:rFonts w:ascii="Times New Roman" w:hAnsi="Times New Roman" w:cs="Times New Roman"/>
           <w:color w:val="000000"/>
@@ -3537,14 +3700,55 @@
           <w:szCs w:val="24"/>
           <w:shd w:val="clear" w:color="auto" w:fill="FFFFFF"/>
         </w:rPr>
+      </w:pPr>
+      <w:r>
+        <w:rPr>
+          <w:rFonts w:ascii="Times New Roman" w:hAnsi="Times New Roman" w:cs="Times New Roman"/>
+          <w:color w:val="000000"/>
+          <w:sz w:val="24"/>
+          <w:szCs w:val="24"/>
+          <w:shd w:val="clear" w:color="auto" w:fill="FFFFFF"/>
+        </w:rPr>
+        <w:t>The proposed system automatically assigns each customers’ reservation to the spa’s treatment rooms based on the reservation’s time slot chosen.</w:t>
+      </w:r>
+    </w:p>
+    <w:p>
+      <w:pPr>
+        <w:pStyle w:val="ListParagraph"/>
+        <w:numPr>
+          <w:ilvl w:val="0"/>
+          <w:numId w:val="46"/>
+        </w:numPr>
+        <w:spacing w:line="360" w:lineRule="auto"/>
+        <w:jc w:val="both"/>
+        <w:rPr>
+          <w:rFonts w:ascii="Times New Roman" w:hAnsi="Times New Roman" w:cs="Times New Roman"/>
+          <w:color w:val="000000"/>
+          <w:sz w:val="24"/>
+          <w:szCs w:val="24"/>
+          <w:shd w:val="clear" w:color="auto" w:fill="FFFFFF"/>
+        </w:rPr>
+      </w:pPr>
+      <w:r>
+        <w:rPr>
+          <w:rFonts w:ascii="Times New Roman" w:hAnsi="Times New Roman" w:cs="Times New Roman"/>
+          <w:color w:val="000000"/>
+          <w:sz w:val="24"/>
+          <w:szCs w:val="24"/>
+          <w:shd w:val="clear" w:color="auto" w:fill="FFFFFF"/>
+        </w:rPr>
         <w:lastRenderedPageBreak/>
-        <w:t>to provide to the customer. This system does not cover payment transactions and doesn't cover the staff's attendance as it is handled by the HR department. </w:t>
-      </w:r>
-    </w:p>
-    <w:p>
-      <w:pPr>
-        <w:spacing w:line="360" w:lineRule="auto"/>
-        <w:ind w:left="720" w:firstLine="720"/>
+        <w:t>The system will handle the automation of assigning the attendant/s for each reservation. Informing the attendants of the reservation they were assigned to, along with its details such as the date and time, the treatment room to be used, and the service required by the customer is not included in the features of the system. This will have to be done manually.</w:t>
+      </w:r>
+    </w:p>
+    <w:p>
+      <w:pPr>
+        <w:pStyle w:val="ListParagraph"/>
+        <w:numPr>
+          <w:ilvl w:val="0"/>
+          <w:numId w:val="46"/>
+        </w:numPr>
+        <w:spacing w:line="360" w:lineRule="auto"/>
         <w:jc w:val="both"/>
         <w:rPr>
           <w:rFonts w:ascii="Times New Roman" w:hAnsi="Times New Roman" w:cs="Times New Roman"/>
@@ -3562,351 +3766,281 @@
           <w:szCs w:val="24"/>
           <w:shd w:val="clear" w:color="auto" w:fill="FFFFFF"/>
         </w:rPr>
-        <w:t>It is assumed that the price of the service will depend on the service's duration. Also, the staff members are well-rounded and has their own fixed schedule to provide the services.</w:t>
+        <w:t>The</w:t>
+      </w:r>
+      <w:r>
+        <w:rPr>
+          <w:rFonts w:ascii="Times New Roman" w:hAnsi="Times New Roman" w:cs="Times New Roman"/>
+          <w:color w:val="000000"/>
+          <w:sz w:val="24"/>
+          <w:szCs w:val="24"/>
+          <w:shd w:val="clear" w:color="auto" w:fill="FFFFFF"/>
+        </w:rPr>
+        <w:t xml:space="preserve"> system doesn’t cover payment transactions, though each customer will be informed of how much their reservation costs</w:t>
+      </w:r>
+      <w:r>
+        <w:rPr>
+          <w:rFonts w:ascii="Times New Roman" w:hAnsi="Times New Roman" w:cs="Times New Roman"/>
+          <w:color w:val="000000"/>
+          <w:sz w:val="24"/>
+          <w:szCs w:val="24"/>
+          <w:shd w:val="clear" w:color="auto" w:fill="FFFFFF"/>
+        </w:rPr>
+        <w:t>.</w:t>
       </w:r>
     </w:p>
     <w:p>
       <w:pPr>
         <w:pStyle w:val="ListParagraph"/>
-        <w:spacing w:line="360" w:lineRule="auto"/>
-        <w:ind w:left="1440" w:firstLine="648"/>
-        <w:jc w:val="both"/>
-        <w:rPr>
-          <w:rFonts w:ascii="Times New Roman" w:hAnsi="Times New Roman" w:cs="Times New Roman"/>
-          <w:color w:val="000000"/>
+        <w:numPr>
+          <w:ilvl w:val="0"/>
+          <w:numId w:val="46"/>
+        </w:numPr>
+        <w:spacing w:line="360" w:lineRule="auto"/>
+        <w:jc w:val="both"/>
+        <w:rPr>
+          <w:rFonts w:ascii="Times New Roman" w:hAnsi="Times New Roman" w:cs="Times New Roman"/>
+          <w:color w:val="000000"/>
+          <w:sz w:val="24"/>
+          <w:szCs w:val="24"/>
           <w:shd w:val="clear" w:color="auto" w:fill="FFFFFF"/>
         </w:rPr>
       </w:pPr>
+      <w:r>
+        <w:rPr>
+          <w:rFonts w:ascii="Times New Roman" w:hAnsi="Times New Roman" w:cs="Times New Roman"/>
+          <w:color w:val="000000"/>
+          <w:sz w:val="24"/>
+          <w:szCs w:val="24"/>
+          <w:shd w:val="clear" w:color="auto" w:fill="FFFFFF"/>
+        </w:rPr>
+        <w:t>Monitoring of the staff attendance is not included in the features of this system.</w:t>
+      </w:r>
     </w:p>
     <w:p>
       <w:pPr>
         <w:pStyle w:val="ListParagraph"/>
         <w:spacing w:line="360" w:lineRule="auto"/>
-        <w:ind w:left="1440" w:firstLine="648"/>
-        <w:jc w:val="both"/>
-        <w:rPr>
-          <w:rFonts w:ascii="Times New Roman" w:hAnsi="Times New Roman" w:cs="Times New Roman"/>
-          <w:color w:val="000000"/>
+        <w:ind w:left="792"/>
+        <w:jc w:val="both"/>
+        <w:rPr>
+          <w:rFonts w:ascii="Times New Roman" w:hAnsi="Times New Roman" w:cs="Times New Roman"/>
+          <w:b/>
+          <w:sz w:val="24"/>
+          <w:szCs w:val="24"/>
+        </w:rPr>
+      </w:pPr>
+      <w:r>
+        <w:rPr>
+          <w:rFonts w:ascii="Times New Roman" w:hAnsi="Times New Roman" w:cs="Times New Roman"/>
+          <w:b/>
+          <w:sz w:val="24"/>
+          <w:szCs w:val="24"/>
+        </w:rPr>
+        <w:t>Assumptions of the Study</w:t>
+      </w:r>
+    </w:p>
+    <w:p>
+      <w:pPr>
+        <w:pStyle w:val="ListParagraph"/>
+        <w:numPr>
+          <w:ilvl w:val="0"/>
+          <w:numId w:val="47"/>
+        </w:numPr>
+        <w:spacing w:line="360" w:lineRule="auto"/>
+        <w:jc w:val="both"/>
+        <w:rPr>
+          <w:rFonts w:ascii="Times New Roman" w:hAnsi="Times New Roman" w:cs="Times New Roman"/>
+          <w:sz w:val="24"/>
+          <w:szCs w:val="24"/>
+        </w:rPr>
+      </w:pPr>
+      <w:r>
+        <w:rPr>
+          <w:rFonts w:ascii="Times New Roman" w:hAnsi="Times New Roman" w:cs="Times New Roman"/>
+          <w:sz w:val="24"/>
+          <w:szCs w:val="24"/>
+        </w:rPr>
+        <w:t>The pricing for the services offered by the spa is dependent on the service’s duration itself.</w:t>
+      </w:r>
+    </w:p>
+    <w:p>
+      <w:pPr>
+        <w:pStyle w:val="ListParagraph"/>
+        <w:numPr>
+          <w:ilvl w:val="0"/>
+          <w:numId w:val="47"/>
+        </w:numPr>
+        <w:spacing w:line="360" w:lineRule="auto"/>
+        <w:jc w:val="both"/>
+        <w:rPr>
+          <w:rFonts w:ascii="Times New Roman" w:hAnsi="Times New Roman" w:cs="Times New Roman"/>
+          <w:sz w:val="24"/>
+          <w:szCs w:val="24"/>
+        </w:rPr>
+      </w:pPr>
+      <w:r>
+        <w:rPr>
+          <w:rFonts w:ascii="Times New Roman" w:hAnsi="Times New Roman" w:cs="Times New Roman"/>
+          <w:sz w:val="24"/>
+          <w:szCs w:val="24"/>
+        </w:rPr>
+        <w:t>The spa’s attendants are well-rounded and has their fixed schedule to provide any requested services by the customers.</w:t>
+      </w:r>
+    </w:p>
+    <w:p>
+      <w:pPr>
+        <w:pStyle w:val="ListParagraph"/>
+        <w:numPr>
+          <w:ilvl w:val="0"/>
+          <w:numId w:val="47"/>
+        </w:numPr>
+        <w:spacing w:line="360" w:lineRule="auto"/>
+        <w:jc w:val="both"/>
+        <w:rPr>
+          <w:rFonts w:ascii="Times New Roman" w:hAnsi="Times New Roman" w:cs="Times New Roman"/>
+          <w:sz w:val="24"/>
+          <w:szCs w:val="24"/>
+        </w:rPr>
+      </w:pPr>
+      <w:r>
+        <w:rPr>
+          <w:rFonts w:ascii="Times New Roman" w:hAnsi="Times New Roman" w:cs="Times New Roman"/>
+          <w:sz w:val="24"/>
+          <w:szCs w:val="24"/>
+        </w:rPr>
+        <w:t xml:space="preserve">The spa’s receptionist and the Marketing department head </w:t>
+      </w:r>
+      <w:r>
+        <w:rPr>
+          <w:rFonts w:ascii="Times New Roman" w:hAnsi="Times New Roman" w:cs="Times New Roman"/>
+          <w:sz w:val="24"/>
+          <w:szCs w:val="24"/>
+        </w:rPr>
+        <w:t xml:space="preserve">are the administrators of the system. </w:t>
+      </w:r>
+      <w:r>
+        <w:rPr>
+          <w:rFonts w:ascii="Times New Roman" w:hAnsi="Times New Roman" w:cs="Times New Roman"/>
+          <w:sz w:val="24"/>
+          <w:szCs w:val="24"/>
+        </w:rPr>
+        <w:t>Both of them will have access to the bookings</w:t>
+      </w:r>
+    </w:p>
+    <w:p>
+      <w:pPr>
+        <w:spacing w:line="360" w:lineRule="auto"/>
+        <w:jc w:val="both"/>
+        <w:rPr>
+          <w:rFonts w:ascii="Times New Roman" w:hAnsi="Times New Roman" w:cs="Times New Roman"/>
+          <w:color w:val="000000"/>
+          <w:sz w:val="24"/>
+          <w:szCs w:val="24"/>
           <w:shd w:val="clear" w:color="auto" w:fill="FFFFFF"/>
         </w:rPr>
       </w:pPr>
     </w:p>
     <w:p>
       <w:pPr>
-        <w:pStyle w:val="ListParagraph"/>
-        <w:spacing w:line="360" w:lineRule="auto"/>
-        <w:ind w:left="1440" w:firstLine="648"/>
-        <w:jc w:val="both"/>
-        <w:rPr>
-          <w:rFonts w:ascii="Times New Roman" w:hAnsi="Times New Roman" w:cs="Times New Roman"/>
-          <w:color w:val="000000"/>
+        <w:spacing w:line="360" w:lineRule="auto"/>
+        <w:jc w:val="both"/>
+        <w:rPr>
+          <w:rFonts w:ascii="Times New Roman" w:hAnsi="Times New Roman" w:cs="Times New Roman"/>
+          <w:color w:val="000000"/>
+          <w:sz w:val="24"/>
+          <w:szCs w:val="24"/>
           <w:shd w:val="clear" w:color="auto" w:fill="FFFFFF"/>
         </w:rPr>
       </w:pPr>
     </w:p>
     <w:p>
       <w:pPr>
-        <w:pStyle w:val="ListParagraph"/>
-        <w:spacing w:line="360" w:lineRule="auto"/>
-        <w:ind w:left="1440" w:firstLine="648"/>
-        <w:jc w:val="both"/>
-        <w:rPr>
-          <w:rFonts w:ascii="Times New Roman" w:hAnsi="Times New Roman" w:cs="Times New Roman"/>
-          <w:color w:val="000000"/>
+        <w:spacing w:line="360" w:lineRule="auto"/>
+        <w:jc w:val="both"/>
+        <w:rPr>
+          <w:rFonts w:ascii="Times New Roman" w:hAnsi="Times New Roman" w:cs="Times New Roman"/>
+          <w:color w:val="000000"/>
+          <w:sz w:val="24"/>
+          <w:szCs w:val="24"/>
           <w:shd w:val="clear" w:color="auto" w:fill="FFFFFF"/>
         </w:rPr>
       </w:pPr>
     </w:p>
     <w:p>
       <w:pPr>
-        <w:pStyle w:val="ListParagraph"/>
-        <w:spacing w:line="360" w:lineRule="auto"/>
-        <w:ind w:left="1440" w:firstLine="648"/>
-        <w:jc w:val="both"/>
-        <w:rPr>
-          <w:rFonts w:ascii="Times New Roman" w:hAnsi="Times New Roman" w:cs="Times New Roman"/>
-          <w:color w:val="000000"/>
+        <w:spacing w:line="360" w:lineRule="auto"/>
+        <w:jc w:val="both"/>
+        <w:rPr>
+          <w:rFonts w:ascii="Times New Roman" w:hAnsi="Times New Roman" w:cs="Times New Roman"/>
+          <w:color w:val="000000"/>
+          <w:sz w:val="24"/>
+          <w:szCs w:val="24"/>
           <w:shd w:val="clear" w:color="auto" w:fill="FFFFFF"/>
         </w:rPr>
       </w:pPr>
     </w:p>
     <w:p>
       <w:pPr>
-        <w:pStyle w:val="ListParagraph"/>
-        <w:spacing w:line="360" w:lineRule="auto"/>
-        <w:ind w:left="1440" w:firstLine="648"/>
-        <w:jc w:val="both"/>
-        <w:rPr>
-          <w:rFonts w:ascii="Times New Roman" w:hAnsi="Times New Roman" w:cs="Times New Roman"/>
-          <w:color w:val="000000"/>
+        <w:spacing w:line="360" w:lineRule="auto"/>
+        <w:jc w:val="both"/>
+        <w:rPr>
+          <w:rFonts w:ascii="Times New Roman" w:hAnsi="Times New Roman" w:cs="Times New Roman"/>
+          <w:color w:val="000000"/>
+          <w:sz w:val="24"/>
+          <w:szCs w:val="24"/>
           <w:shd w:val="clear" w:color="auto" w:fill="FFFFFF"/>
         </w:rPr>
       </w:pPr>
     </w:p>
     <w:p>
       <w:pPr>
-        <w:pStyle w:val="ListParagraph"/>
-        <w:spacing w:line="360" w:lineRule="auto"/>
-        <w:ind w:left="1440" w:firstLine="648"/>
-        <w:jc w:val="both"/>
-        <w:rPr>
-          <w:rFonts w:ascii="Times New Roman" w:hAnsi="Times New Roman" w:cs="Times New Roman"/>
-          <w:color w:val="000000"/>
+        <w:spacing w:line="360" w:lineRule="auto"/>
+        <w:jc w:val="both"/>
+        <w:rPr>
+          <w:rFonts w:ascii="Times New Roman" w:hAnsi="Times New Roman" w:cs="Times New Roman"/>
+          <w:color w:val="000000"/>
+          <w:sz w:val="24"/>
+          <w:szCs w:val="24"/>
           <w:shd w:val="clear" w:color="auto" w:fill="FFFFFF"/>
         </w:rPr>
       </w:pPr>
-      <w:r>
-        <w:rPr>
-          <w:rFonts w:ascii="Times New Roman" w:hAnsi="Times New Roman" w:cs="Times New Roman"/>
-          <w:color w:val="000000"/>
+    </w:p>
+    <w:p>
+      <w:pPr>
+        <w:spacing w:line="360" w:lineRule="auto"/>
+        <w:jc w:val="both"/>
+        <w:rPr>
+          <w:rFonts w:ascii="Times New Roman" w:hAnsi="Times New Roman" w:cs="Times New Roman"/>
+          <w:color w:val="000000"/>
+          <w:sz w:val="24"/>
+          <w:szCs w:val="24"/>
           <w:shd w:val="clear" w:color="auto" w:fill="FFFFFF"/>
         </w:rPr>
-        <w:t>.</w:t>
-      </w:r>
-    </w:p>
-    <w:p>
-      <w:pPr>
-        <w:pStyle w:val="ListParagraph"/>
-        <w:spacing w:line="360" w:lineRule="auto"/>
-        <w:ind w:left="1440" w:firstLine="648"/>
-        <w:jc w:val="both"/>
-        <w:rPr>
-          <w:rFonts w:ascii="Times New Roman" w:hAnsi="Times New Roman" w:cs="Times New Roman"/>
-          <w:color w:val="000000"/>
+      </w:pPr>
+    </w:p>
+    <w:p>
+      <w:pPr>
+        <w:spacing w:line="360" w:lineRule="auto"/>
+        <w:jc w:val="both"/>
+        <w:rPr>
+          <w:rFonts w:ascii="Times New Roman" w:hAnsi="Times New Roman" w:cs="Times New Roman"/>
+          <w:color w:val="000000"/>
+          <w:sz w:val="24"/>
+          <w:szCs w:val="24"/>
           <w:shd w:val="clear" w:color="auto" w:fill="FFFFFF"/>
         </w:rPr>
       </w:pPr>
     </w:p>
     <w:p>
       <w:pPr>
-        <w:pStyle w:val="ListParagraph"/>
-        <w:spacing w:line="360" w:lineRule="auto"/>
-        <w:ind w:left="1440" w:firstLine="648"/>
-        <w:jc w:val="both"/>
-        <w:rPr>
-          <w:rFonts w:ascii="Times New Roman" w:hAnsi="Times New Roman" w:cs="Times New Roman"/>
-          <w:color w:val="000000"/>
-          <w:shd w:val="clear" w:color="auto" w:fill="FFFFFF"/>
-        </w:rPr>
-      </w:pPr>
-    </w:p>
-    <w:p>
-      <w:pPr>
-        <w:pStyle w:val="ListParagraph"/>
-        <w:spacing w:line="360" w:lineRule="auto"/>
-        <w:ind w:left="1440" w:firstLine="648"/>
-        <w:jc w:val="both"/>
-        <w:rPr>
-          <w:rFonts w:ascii="Times New Roman" w:hAnsi="Times New Roman" w:cs="Times New Roman"/>
-          <w:color w:val="000000"/>
-          <w:shd w:val="clear" w:color="auto" w:fill="FFFFFF"/>
-        </w:rPr>
-      </w:pPr>
-    </w:p>
-    <w:p>
-      <w:pPr>
-        <w:pStyle w:val="ListParagraph"/>
-        <w:spacing w:line="360" w:lineRule="auto"/>
-        <w:ind w:left="1440" w:firstLine="648"/>
-        <w:jc w:val="both"/>
-        <w:rPr>
-          <w:rFonts w:ascii="Times New Roman" w:hAnsi="Times New Roman" w:cs="Times New Roman"/>
-          <w:color w:val="000000"/>
-          <w:shd w:val="clear" w:color="auto" w:fill="FFFFFF"/>
-        </w:rPr>
-      </w:pPr>
-    </w:p>
-    <w:p>
-      <w:pPr>
-        <w:pStyle w:val="ListParagraph"/>
-        <w:spacing w:line="360" w:lineRule="auto"/>
-        <w:ind w:left="1440" w:firstLine="648"/>
-        <w:jc w:val="both"/>
-        <w:rPr>
-          <w:rFonts w:ascii="Times New Roman" w:hAnsi="Times New Roman" w:cs="Times New Roman"/>
-          <w:color w:val="000000"/>
-          <w:shd w:val="clear" w:color="auto" w:fill="FFFFFF"/>
-        </w:rPr>
-      </w:pPr>
-    </w:p>
-    <w:p>
-      <w:pPr>
-        <w:pStyle w:val="ListParagraph"/>
-        <w:spacing w:line="360" w:lineRule="auto"/>
-        <w:ind w:left="1440" w:firstLine="648"/>
-        <w:jc w:val="both"/>
-        <w:rPr>
-          <w:rFonts w:ascii="Times New Roman" w:hAnsi="Times New Roman" w:cs="Times New Roman"/>
-          <w:color w:val="000000"/>
-          <w:shd w:val="clear" w:color="auto" w:fill="FFFFFF"/>
-        </w:rPr>
-      </w:pPr>
-    </w:p>
-    <w:p>
-      <w:pPr>
-        <w:pStyle w:val="ListParagraph"/>
-        <w:spacing w:line="360" w:lineRule="auto"/>
-        <w:ind w:left="1440" w:firstLine="648"/>
-        <w:jc w:val="both"/>
-        <w:rPr>
-          <w:rFonts w:ascii="Times New Roman" w:hAnsi="Times New Roman" w:cs="Times New Roman"/>
-          <w:color w:val="000000"/>
-          <w:shd w:val="clear" w:color="auto" w:fill="FFFFFF"/>
-        </w:rPr>
-      </w:pPr>
-    </w:p>
-    <w:p>
-      <w:pPr>
-        <w:pStyle w:val="ListParagraph"/>
-        <w:spacing w:line="360" w:lineRule="auto"/>
-        <w:ind w:left="1440" w:firstLine="648"/>
-        <w:jc w:val="both"/>
-        <w:rPr>
-          <w:rFonts w:ascii="Times New Roman" w:hAnsi="Times New Roman" w:cs="Times New Roman"/>
-          <w:color w:val="000000"/>
-          <w:shd w:val="clear" w:color="auto" w:fill="FFFFFF"/>
-        </w:rPr>
-      </w:pPr>
-    </w:p>
-    <w:p>
-      <w:pPr>
-        <w:pStyle w:val="ListParagraph"/>
-        <w:spacing w:line="360" w:lineRule="auto"/>
-        <w:ind w:left="1440" w:firstLine="648"/>
-        <w:jc w:val="both"/>
-        <w:rPr>
-          <w:rFonts w:ascii="Times New Roman" w:hAnsi="Times New Roman" w:cs="Times New Roman"/>
-          <w:color w:val="000000"/>
-          <w:shd w:val="clear" w:color="auto" w:fill="FFFFFF"/>
-        </w:rPr>
-      </w:pPr>
-    </w:p>
-    <w:p>
-      <w:pPr>
-        <w:pStyle w:val="ListParagraph"/>
-        <w:spacing w:line="360" w:lineRule="auto"/>
-        <w:ind w:left="1440" w:firstLine="648"/>
-        <w:jc w:val="both"/>
-        <w:rPr>
-          <w:rFonts w:ascii="Times New Roman" w:hAnsi="Times New Roman" w:cs="Times New Roman"/>
-          <w:color w:val="000000"/>
-          <w:shd w:val="clear" w:color="auto" w:fill="FFFFFF"/>
-        </w:rPr>
-      </w:pPr>
-    </w:p>
-    <w:p>
-      <w:pPr>
-        <w:pStyle w:val="ListParagraph"/>
-        <w:spacing w:line="360" w:lineRule="auto"/>
-        <w:ind w:left="1440" w:firstLine="648"/>
-        <w:jc w:val="both"/>
-        <w:rPr>
-          <w:rFonts w:ascii="Times New Roman" w:hAnsi="Times New Roman" w:cs="Times New Roman"/>
-          <w:color w:val="000000"/>
-          <w:shd w:val="clear" w:color="auto" w:fill="FFFFFF"/>
-        </w:rPr>
-      </w:pPr>
-    </w:p>
-    <w:p>
-      <w:pPr>
-        <w:pStyle w:val="ListParagraph"/>
-        <w:spacing w:line="360" w:lineRule="auto"/>
-        <w:ind w:left="1440" w:firstLine="648"/>
-        <w:jc w:val="both"/>
-        <w:rPr>
-          <w:rFonts w:ascii="Times New Roman" w:hAnsi="Times New Roman" w:cs="Times New Roman"/>
-          <w:color w:val="000000"/>
-          <w:shd w:val="clear" w:color="auto" w:fill="FFFFFF"/>
-        </w:rPr>
-      </w:pPr>
-    </w:p>
-    <w:p>
-      <w:pPr>
-        <w:pStyle w:val="ListParagraph"/>
-        <w:spacing w:line="360" w:lineRule="auto"/>
-        <w:ind w:left="1440" w:firstLine="648"/>
-        <w:jc w:val="both"/>
-        <w:rPr>
-          <w:rFonts w:ascii="Times New Roman" w:hAnsi="Times New Roman" w:cs="Times New Roman"/>
-          <w:color w:val="000000"/>
-          <w:shd w:val="clear" w:color="auto" w:fill="FFFFFF"/>
-        </w:rPr>
-      </w:pPr>
-    </w:p>
-    <w:p>
-      <w:pPr>
-        <w:pStyle w:val="ListParagraph"/>
-        <w:spacing w:line="360" w:lineRule="auto"/>
-        <w:ind w:left="1440" w:firstLine="648"/>
-        <w:jc w:val="both"/>
-        <w:rPr>
-          <w:rFonts w:ascii="Times New Roman" w:hAnsi="Times New Roman" w:cs="Times New Roman"/>
-          <w:color w:val="000000"/>
-          <w:shd w:val="clear" w:color="auto" w:fill="FFFFFF"/>
-        </w:rPr>
-      </w:pPr>
-    </w:p>
-    <w:p>
-      <w:pPr>
-        <w:pStyle w:val="ListParagraph"/>
-        <w:spacing w:line="360" w:lineRule="auto"/>
-        <w:ind w:left="1440" w:firstLine="648"/>
-        <w:jc w:val="both"/>
-        <w:rPr>
-          <w:rFonts w:ascii="Times New Roman" w:hAnsi="Times New Roman" w:cs="Times New Roman"/>
-          <w:color w:val="000000"/>
-          <w:shd w:val="clear" w:color="auto" w:fill="FFFFFF"/>
-        </w:rPr>
-      </w:pPr>
-    </w:p>
-    <w:p>
-      <w:pPr>
-        <w:pStyle w:val="ListParagraph"/>
-        <w:spacing w:line="360" w:lineRule="auto"/>
-        <w:ind w:left="1440" w:firstLine="648"/>
-        <w:jc w:val="both"/>
-        <w:rPr>
-          <w:rFonts w:ascii="Times New Roman" w:hAnsi="Times New Roman" w:cs="Times New Roman"/>
-          <w:color w:val="000000"/>
-          <w:shd w:val="clear" w:color="auto" w:fill="FFFFFF"/>
-        </w:rPr>
-      </w:pPr>
-    </w:p>
-    <w:p>
-      <w:pPr>
-        <w:pStyle w:val="ListParagraph"/>
-        <w:spacing w:line="360" w:lineRule="auto"/>
-        <w:ind w:left="1440" w:firstLine="648"/>
-        <w:jc w:val="both"/>
-        <w:rPr>
-          <w:rFonts w:ascii="Times New Roman" w:hAnsi="Times New Roman" w:cs="Times New Roman"/>
-          <w:color w:val="000000"/>
-          <w:shd w:val="clear" w:color="auto" w:fill="FFFFFF"/>
-        </w:rPr>
-      </w:pPr>
-    </w:p>
-    <w:p>
-      <w:pPr>
-        <w:pStyle w:val="ListParagraph"/>
-        <w:spacing w:line="360" w:lineRule="auto"/>
-        <w:ind w:left="1440" w:firstLine="648"/>
-        <w:jc w:val="both"/>
-        <w:rPr>
-          <w:rFonts w:ascii="Times New Roman" w:hAnsi="Times New Roman" w:cs="Times New Roman"/>
-          <w:color w:val="000000"/>
-          <w:shd w:val="clear" w:color="auto" w:fill="FFFFFF"/>
-        </w:rPr>
-      </w:pPr>
-    </w:p>
-    <w:p>
-      <w:pPr>
-        <w:pStyle w:val="ListParagraph"/>
-        <w:spacing w:line="360" w:lineRule="auto"/>
-        <w:ind w:left="1440" w:firstLine="648"/>
-        <w:jc w:val="both"/>
-        <w:rPr>
-          <w:rFonts w:ascii="Times New Roman" w:hAnsi="Times New Roman" w:cs="Times New Roman"/>
-          <w:color w:val="000000"/>
+        <w:spacing w:line="360" w:lineRule="auto"/>
+        <w:jc w:val="both"/>
+        <w:rPr>
+          <w:rFonts w:ascii="Times New Roman" w:hAnsi="Times New Roman" w:cs="Times New Roman"/>
+          <w:color w:val="000000"/>
+          <w:sz w:val="19"/>
+          <w:szCs w:val="19"/>
           <w:shd w:val="clear" w:color="auto" w:fill="FFFFFF"/>
         </w:rPr>
       </w:pPr>
@@ -4012,7 +4146,6 @@
           <w:szCs w:val="24"/>
         </w:rPr>
       </w:pPr>
-      <w:proofErr w:type="spellStart"/>
       <w:r>
         <w:rPr>
           <w:rFonts w:ascii="Times New Roman" w:hAnsi="Times New Roman" w:cs="Times New Roman"/>
@@ -4022,9 +4155,8 @@
           <w:sz w:val="24"/>
           <w:szCs w:val="24"/>
         </w:rPr>
-        <w:t>Zensoft</w:t>
-      </w:r>
-      <w:proofErr w:type="spellEnd"/>
+        <w:t>ZenS</w:t>
+      </w:r>
       <w:r>
         <w:rPr>
           <w:rFonts w:ascii="Times New Roman" w:hAnsi="Times New Roman" w:cs="Times New Roman"/>
@@ -4034,7 +4166,7 @@
           <w:sz w:val="24"/>
           <w:szCs w:val="24"/>
         </w:rPr>
-        <w:t xml:space="preserve"> Spa &amp; Salon Management System</w:t>
+        <w:t>oft Spa &amp; Salon Management System</w:t>
       </w:r>
     </w:p>
     <w:p>
@@ -4048,33 +4180,35 @@
           <w:color w:val="000000"/>
         </w:rPr>
       </w:pPr>
-      <w:proofErr w:type="spellStart"/>
-      <w:r>
-        <w:rPr>
-          <w:color w:val="000000"/>
-        </w:rPr>
-        <w:t>ZenSoft</w:t>
-      </w:r>
-      <w:proofErr w:type="spellEnd"/>
-      <w:r>
-        <w:rPr>
-          <w:color w:val="000000"/>
-        </w:rPr>
-        <w:t xml:space="preserve"> is an IT company here in the Philippines which is specialized in developing software for the service industry. </w:t>
-      </w:r>
-      <w:proofErr w:type="spellStart"/>
-      <w:r>
-        <w:rPr>
-          <w:color w:val="000000"/>
-        </w:rPr>
-        <w:t>ZenSoft</w:t>
-      </w:r>
-      <w:proofErr w:type="spellEnd"/>
-      <w:r>
-        <w:rPr>
-          <w:color w:val="000000"/>
-        </w:rPr>
-        <w:t xml:space="preserve"> is an all-in-one online software specially built for salons and spas. Whether you have a small spa or multi-branch salon, you can use this software. It’s easy to use, cloud-based, intuitive, and robust.</w:t>
+      <w:r>
+        <w:rPr>
+          <w:color w:val="000000"/>
+        </w:rPr>
+        <w:t>ZenSoft is an IT company here in the Philippines which is specialized in developing software for the service industry. ZenSoft is an all-in-one online software specially buil</w:t>
+      </w:r>
+      <w:r>
+        <w:rPr>
+          <w:color w:val="000000"/>
+        </w:rPr>
+        <w:t>t for salons and spas. Whether users</w:t>
+      </w:r>
+      <w:r>
+        <w:rPr>
+          <w:color w:val="000000"/>
+        </w:rPr>
+        <w:t xml:space="preserve"> have a small</w:t>
+      </w:r>
+      <w:r>
+        <w:rPr>
+          <w:color w:val="000000"/>
+        </w:rPr>
+        <w:t xml:space="preserve"> spa or multi-branch salon, they </w:t>
+      </w:r>
+      <w:r>
+        <w:rPr>
+          <w:color w:val="000000"/>
+        </w:rPr>
+        <w:t>can use this software. It’s easy to use, cloud-based, intuitive, and robust.</w:t>
       </w:r>
     </w:p>
     <w:p>
@@ -4224,7 +4358,6 @@
           <w:szCs w:val="24"/>
         </w:rPr>
       </w:pPr>
-      <w:proofErr w:type="spellStart"/>
       <w:r>
         <w:rPr>
           <w:rFonts w:ascii="Times New Roman" w:hAnsi="Times New Roman" w:cs="Times New Roman"/>
@@ -4236,7 +4369,6 @@
         </w:rPr>
         <w:t>Agilysys</w:t>
       </w:r>
-      <w:proofErr w:type="spellEnd"/>
     </w:p>
     <w:p>
       <w:pPr>
@@ -4253,21 +4385,19 @@
         <w:rPr>
           <w:color w:val="000000"/>
         </w:rPr>
-        <w:t xml:space="preserve">Spa Management is the nearly effortless software solution that simplifies the appointment process, enhances the guest experience and helps maximize the value of your spa as a revenue center. The software can stand alone or integrate seamlessly with your </w:t>
-      </w:r>
-      <w:proofErr w:type="spellStart"/>
-      <w:r>
-        <w:rPr>
-          <w:color w:val="000000"/>
-        </w:rPr>
-        <w:t>Agilysys</w:t>
-      </w:r>
-      <w:proofErr w:type="spellEnd"/>
-      <w:r>
-        <w:rPr>
-          <w:color w:val="000000"/>
-        </w:rPr>
-        <w:t xml:space="preserve"> Property Management System. Spa staff are provided with a detailed list of appointments scheduled, checked in, completed, or on hold. It provides real-time updates for error-free scheduling, tracks guest preferences for up-sell opportunities, creates staff profiles, and delivers increased efficiencies in inventory control. Beautifully simple.</w:t>
+        <w:t>Spa Management is the nearly effortless software solution that simplifies the appointment process, enhances the guest experience a</w:t>
+      </w:r>
+      <w:r>
+        <w:rPr>
+          <w:color w:val="000000"/>
+        </w:rPr>
+        <w:t>nd helps maximize the value of the user’s spa as a revenue center</w:t>
+      </w:r>
+      <w:r>
+        <w:rPr>
+          <w:color w:val="000000"/>
+        </w:rPr>
+        <w:t>. Spa staff are provided with a detailed list of appointments scheduled, checked in, completed, or on hold. It provides real-time updates for error-free scheduling, tracks guest preferences for up-sell opportunities, creates staff profiles, and delivers increased efficiencies in inventory control. Beautifully simple.</w:t>
       </w:r>
     </w:p>
     <w:p>
@@ -4552,7 +4682,6 @@
         </w:rPr>
         <w:t xml:space="preserve"> </w:t>
       </w:r>
-      <w:proofErr w:type="spellStart"/>
       <w:r>
         <w:rPr>
           <w:rFonts w:ascii="Times New Roman" w:hAnsi="Times New Roman" w:cs="Times New Roman"/>
@@ -4562,19 +4691,7 @@
           <w:sz w:val="24"/>
           <w:szCs w:val="24"/>
         </w:rPr>
-        <w:t>MindBody</w:t>
-      </w:r>
-      <w:proofErr w:type="spellEnd"/>
-      <w:r>
-        <w:rPr>
-          <w:rFonts w:ascii="Times New Roman" w:hAnsi="Times New Roman" w:cs="Times New Roman"/>
-          <w:b/>
-          <w:bCs/>
-          <w:color w:val="000000"/>
-          <w:sz w:val="24"/>
-          <w:szCs w:val="24"/>
-        </w:rPr>
-        <w:t xml:space="preserve"> Spa System</w:t>
+        <w:t>MindBody Spa System</w:t>
       </w:r>
     </w:p>
     <w:p>
@@ -4592,35 +4709,7 @@
         <w:rPr>
           <w:color w:val="000000"/>
         </w:rPr>
-        <w:t xml:space="preserve">The </w:t>
-      </w:r>
-      <w:proofErr w:type="spellStart"/>
-      <w:r>
-        <w:rPr>
-          <w:color w:val="000000"/>
-        </w:rPr>
-        <w:t>MindBody</w:t>
-      </w:r>
-      <w:proofErr w:type="spellEnd"/>
-      <w:r>
-        <w:rPr>
-          <w:color w:val="000000"/>
-        </w:rPr>
-        <w:t xml:space="preserve"> Spa system has eight features in it that benefits both business owners and clients. It can be used in a computer and can also be downloaded in Play Store (for Android users) and App Store (for iOS users). The features are marketing, online booking, </w:t>
-      </w:r>
-      <w:proofErr w:type="gramStart"/>
-      <w:r>
-        <w:rPr>
-          <w:color w:val="000000"/>
-        </w:rPr>
-        <w:t>automation</w:t>
-      </w:r>
-      <w:proofErr w:type="gramEnd"/>
-      <w:r>
-        <w:rPr>
-          <w:color w:val="000000"/>
-        </w:rPr>
-        <w:t>, point of sale, client tools, staff resources, and lastly, reports.</w:t>
+        <w:t>The MindBody Spa system has eight features in it that benefits both business owners and clients. It can be used in a computer and can also be downloaded in Play Store (for Android users) and App Store (for iOS users). The features are marketing, online booking, automation, point of sale, client tools, staff resources, and lastly, reports.</w:t>
       </w:r>
     </w:p>
     <w:p>
@@ -4746,7 +4835,6 @@
           <w:szCs w:val="24"/>
         </w:rPr>
       </w:pPr>
-      <w:proofErr w:type="spellStart"/>
       <w:r>
         <w:rPr>
           <w:rFonts w:ascii="Times New Roman" w:hAnsi="Times New Roman" w:cs="Times New Roman"/>
@@ -4758,7 +4846,6 @@
         </w:rPr>
         <w:t>SalonLite</w:t>
       </w:r>
-      <w:proofErr w:type="spellEnd"/>
     </w:p>
     <w:p>
       <w:pPr>
@@ -4771,33 +4858,11 @@
           <w:color w:val="000000"/>
         </w:rPr>
       </w:pPr>
-      <w:proofErr w:type="spellStart"/>
-      <w:r>
-        <w:rPr>
-          <w:color w:val="000000"/>
-        </w:rPr>
-        <w:t>SalonLite</w:t>
-      </w:r>
-      <w:proofErr w:type="spellEnd"/>
-      <w:r>
-        <w:rPr>
-          <w:color w:val="000000"/>
-        </w:rPr>
-        <w:t xml:space="preserve"> is a fully optimized cloud solution built with the latest technologies that provides a robust and secure scheduling solution for salons and spas around the world. </w:t>
-      </w:r>
-      <w:proofErr w:type="spellStart"/>
-      <w:r>
-        <w:rPr>
-          <w:color w:val="000000"/>
-        </w:rPr>
-        <w:t>SalonLite</w:t>
-      </w:r>
-      <w:proofErr w:type="spellEnd"/>
-      <w:r>
-        <w:rPr>
-          <w:color w:val="000000"/>
-        </w:rPr>
-        <w:t xml:space="preserve"> is a quick and easy solution that can be set up and fully functional within a few minutes.</w:t>
+      <w:r>
+        <w:rPr>
+          <w:color w:val="000000"/>
+        </w:rPr>
+        <w:t>SalonLite is a fully optimized cloud solution built with the latest technologies that provides a robust and secure scheduling solution for salons and spas around the world. SalonLite is a quick and easy solution that can be set up and fully functional within a few minutes.</w:t>
       </w:r>
     </w:p>
     <w:p>
@@ -4916,21 +4981,8 @@
           <w:sz w:val="24"/>
           <w:szCs w:val="24"/>
         </w:rPr>
-        <w:t xml:space="preserve">Springer-Miller Systems: </w:t>
-      </w:r>
-      <w:proofErr w:type="spellStart"/>
-      <w:r>
-        <w:rPr>
-          <w:rFonts w:ascii="Times New Roman" w:hAnsi="Times New Roman" w:cs="Times New Roman"/>
-          <w:b/>
-          <w:bCs/>
-          <w:color w:val="000000"/>
-          <w:sz w:val="24"/>
-          <w:szCs w:val="24"/>
-        </w:rPr>
-        <w:t>SpaSoft</w:t>
-      </w:r>
-      <w:proofErr w:type="spellEnd"/>
+        <w:t>Springer-Miller Systems: SpaSoft</w:t>
+      </w:r>
     </w:p>
     <w:p>
       <w:pPr>
@@ -4943,33 +4995,23 @@
           <w:color w:val="000000"/>
         </w:rPr>
       </w:pPr>
-      <w:proofErr w:type="spellStart"/>
-      <w:r>
-        <w:rPr>
-          <w:color w:val="000000"/>
-        </w:rPr>
-        <w:t>SpaSoft</w:t>
-      </w:r>
-      <w:proofErr w:type="spellEnd"/>
-      <w:r>
-        <w:rPr>
-          <w:color w:val="000000"/>
-        </w:rPr>
-        <w:t xml:space="preserve"> Spa Management Software is a user-friendly system that facilitates total spa and activity management. As a result, your staff is empowered to provide impeccable service laser-focused on each and every client. </w:t>
-      </w:r>
-      <w:proofErr w:type="spellStart"/>
-      <w:r>
-        <w:rPr>
-          <w:color w:val="000000"/>
-        </w:rPr>
-        <w:t>SpaSoft</w:t>
-      </w:r>
-      <w:proofErr w:type="spellEnd"/>
-      <w:r>
-        <w:rPr>
-          <w:color w:val="000000"/>
-        </w:rPr>
-        <w:t xml:space="preserve"> interfaces with various systems – including hotel property management systems, credit card and gift card processors, back office systems, membership billing, and other technologies – to create a seamless flow of guest-centric information.</w:t>
+      <w:r>
+        <w:rPr>
+          <w:color w:val="000000"/>
+        </w:rPr>
+        <w:t xml:space="preserve">SpaSoft Spa Management Software is a user-friendly system that facilitates total spa and activity management. As a result, </w:t>
+      </w:r>
+      <w:r>
+        <w:rPr>
+          <w:color w:val="000000"/>
+        </w:rPr>
+        <w:t>the user’s</w:t>
+      </w:r>
+      <w:r>
+        <w:rPr>
+          <w:color w:val="000000"/>
+        </w:rPr>
+        <w:t xml:space="preserve"> staff is empowered to provide impeccable service laser-focused on each and every client. SpaSoft interfaces with various systems – including hotel property management systems, credit card and gift card processors, back office systems, membership billing, and other technologies – to create a seamless flow of guest-centric information.</w:t>
       </w:r>
     </w:p>
     <w:p>
@@ -5091,7 +5133,31 @@
         <w:rPr>
           <w:color w:val="000000"/>
         </w:rPr>
-        <w:t>This study shows how online reservation systems impact the growth of a restaurant. Online reservation systems are one of the many possible ways to get their name out there in the market. You will also have the system to run the business smoothly. The connection of this study to the proposed project is that online reservation systems allow business to run smoothly. Online reservation is much more convenient than manual reservation. Online reservation means that you know the available schedules. While in walk-in, there is a possibility that there are no available schedules.</w:t>
+        <w:t xml:space="preserve">This study shows how online reservation systems impact the growth of a restaurant. Online reservation systems are one of the many possible ways to get </w:t>
+      </w:r>
+      <w:r>
+        <w:rPr>
+          <w:color w:val="000000"/>
+        </w:rPr>
+        <w:t>your business’</w:t>
+      </w:r>
+      <w:r>
+        <w:rPr>
+          <w:color w:val="000000"/>
+        </w:rPr>
+        <w:t xml:space="preserve"> name out there in the market. </w:t>
+      </w:r>
+      <w:r>
+        <w:rPr>
+          <w:color w:val="000000"/>
+        </w:rPr>
+        <w:t>The user</w:t>
+      </w:r>
+      <w:r>
+        <w:rPr>
+          <w:color w:val="000000"/>
+        </w:rPr>
+        <w:t xml:space="preserve"> will also have the system to run the business smoothly. The connection of this study to the proposed project is that online reservation systems allow business to run smoothly. Online reservation is much more convenient than manual reservation. Online reservation means that you know the available schedules. While in walk-in, there is a possibility that there are no available schedules.</w:t>
       </w:r>
     </w:p>
     <w:p>
@@ -5294,14 +5360,14 @@
         <w:rPr>
           <w:color w:val="000000"/>
         </w:rPr>
-        <w:t xml:space="preserve">This is a study on how online appointment systems affect patients and hospitals. As many people have smart phones, the number of patients that use smart phones also increase. A study was conducted on the effect of online hospital appointment system to patients. Specifically, satisfaction of the patient after the usage of the system. According to the findings, it increases satisfaction of the patients so it also increases efficiency of </w:t>
+        <w:t xml:space="preserve">This is a study on how online appointment systems affect patients and hospitals. As many people have smart phones, the number of patients that use smart phones also increase. A study was conducted on the effect of online hospital appointment system to patients. Specifically, satisfaction of the patient after the usage of the system. According </w:t>
       </w:r>
       <w:r>
         <w:rPr>
           <w:color w:val="000000"/>
         </w:rPr>
         <w:lastRenderedPageBreak/>
-        <w:t>work and profit of the hospital. The result of the research states that the system has a good effect on the treatments and profit of the hospital.</w:t>
+        <w:t>to the findings, it increases satisfaction of the patients so it also increases efficiency of work and profit of the hospital. The result of the research states that the system has a good effect on the treatments and profit of the hospital.</w:t>
       </w:r>
     </w:p>
     <w:p>
@@ -5343,16 +5409,6 @@
         </w:rPr>
         <w:t>)</w:t>
       </w:r>
-    </w:p>
-    <w:p>
-      <w:pPr>
-        <w:pStyle w:val="NormalWeb"/>
-        <w:shd w:val="clear" w:color="auto" w:fill="FFFFFF"/>
-        <w:spacing w:before="96" w:beforeAutospacing="0" w:after="120" w:afterAutospacing="0" w:line="360" w:lineRule="atLeast"/>
-        <w:rPr>
-          <w:color w:val="000000"/>
-        </w:rPr>
-      </w:pPr>
     </w:p>
     <w:p>
       <w:pPr>
@@ -5580,7 +5636,6 @@
                 <w:szCs w:val="24"/>
               </w:rPr>
             </w:pPr>
-            <w:proofErr w:type="spellStart"/>
             <w:r>
               <w:rPr>
                 <w:rFonts w:ascii="Times New Roman" w:hAnsi="Times New Roman" w:cs="Times New Roman"/>
@@ -5590,19 +5645,7 @@
                 <w:sz w:val="24"/>
                 <w:szCs w:val="24"/>
               </w:rPr>
-              <w:t>Zensoft</w:t>
-            </w:r>
-            <w:proofErr w:type="spellEnd"/>
-            <w:r>
-              <w:rPr>
-                <w:rFonts w:ascii="Times New Roman" w:hAnsi="Times New Roman" w:cs="Times New Roman"/>
-                <w:b/>
-                <w:bCs/>
-                <w:color w:val="000000"/>
-                <w:sz w:val="24"/>
-                <w:szCs w:val="24"/>
-              </w:rPr>
-              <w:t xml:space="preserve"> Spa &amp; Salon Management System</w:t>
+              <w:t>Zensoft Spa &amp; Salon Management System</w:t>
             </w:r>
           </w:p>
         </w:tc>
@@ -5743,7 +5786,6 @@
                 <w:szCs w:val="24"/>
               </w:rPr>
             </w:pPr>
-            <w:proofErr w:type="spellStart"/>
             <w:r>
               <w:rPr>
                 <w:rFonts w:ascii="Times New Roman" w:eastAsia="Times New Roman" w:hAnsi="Times New Roman" w:cs="Times New Roman"/>
@@ -5766,7 +5808,6 @@
               </w:rPr>
               <w:t>s</w:t>
             </w:r>
-            <w:proofErr w:type="spellEnd"/>
           </w:p>
         </w:tc>
         <w:tc>
@@ -6028,7 +6069,6 @@
                 <w:szCs w:val="24"/>
               </w:rPr>
             </w:pPr>
-            <w:proofErr w:type="spellStart"/>
             <w:r>
               <w:rPr>
                 <w:rFonts w:ascii="Times New Roman" w:eastAsia="Times New Roman" w:hAnsi="Times New Roman" w:cs="Times New Roman"/>
@@ -6038,19 +6078,7 @@
                 <w:sz w:val="24"/>
                 <w:szCs w:val="24"/>
               </w:rPr>
-              <w:t>Mindbody</w:t>
-            </w:r>
-            <w:proofErr w:type="spellEnd"/>
-            <w:r>
-              <w:rPr>
-                <w:rFonts w:ascii="Times New Roman" w:eastAsia="Times New Roman" w:hAnsi="Times New Roman" w:cs="Times New Roman"/>
-                <w:b/>
-                <w:bCs/>
-                <w:color w:val="000000"/>
-                <w:sz w:val="24"/>
-                <w:szCs w:val="24"/>
-              </w:rPr>
-              <w:t xml:space="preserve"> Spa System</w:t>
+              <w:t>Mindbody Spa System</w:t>
             </w:r>
           </w:p>
         </w:tc>
@@ -6348,21 +6376,8 @@
                 <w:sz w:val="24"/>
                 <w:szCs w:val="24"/>
               </w:rPr>
-              <w:t xml:space="preserve">Springer-Miller Systems: </w:t>
+              <w:t>Springer-Miller Systems: SpaSoft</w:t>
             </w:r>
-            <w:proofErr w:type="spellStart"/>
-            <w:r>
-              <w:rPr>
-                <w:rFonts w:ascii="Times New Roman" w:eastAsia="Times New Roman" w:hAnsi="Times New Roman" w:cs="Times New Roman"/>
-                <w:b/>
-                <w:bCs/>
-                <w:color w:val="000000"/>
-                <w:sz w:val="24"/>
-                <w:szCs w:val="24"/>
-              </w:rPr>
-              <w:t>SpaSoft</w:t>
-            </w:r>
-            <w:proofErr w:type="spellEnd"/>
           </w:p>
         </w:tc>
         <w:tc>
@@ -6546,31 +6561,7 @@
           <w:sz w:val="24"/>
           <w:szCs w:val="24"/>
         </w:rPr>
-        <w:t>Customer Database (</w:t>
-      </w:r>
-      <w:proofErr w:type="spellStart"/>
-      <w:r>
-        <w:rPr>
-          <w:rFonts w:ascii="Times New Roman" w:eastAsia="Times New Roman" w:hAnsi="Times New Roman" w:cs="Times New Roman"/>
-          <w:b/>
-          <w:bCs/>
-          <w:color w:val="000000"/>
-          <w:sz w:val="24"/>
-          <w:szCs w:val="24"/>
-        </w:rPr>
-        <w:t>Zensoft</w:t>
-      </w:r>
-      <w:proofErr w:type="spellEnd"/>
-      <w:r>
-        <w:rPr>
-          <w:rFonts w:ascii="Times New Roman" w:eastAsia="Times New Roman" w:hAnsi="Times New Roman" w:cs="Times New Roman"/>
-          <w:b/>
-          <w:bCs/>
-          <w:color w:val="000000"/>
-          <w:sz w:val="24"/>
-          <w:szCs w:val="24"/>
-        </w:rPr>
-        <w:t>)</w:t>
+        <w:t>Customer Database (Zensoft)</w:t>
       </w:r>
     </w:p>
     <w:p>
@@ -6766,6 +6757,8 @@
         </w:rPr>
         <w:t>Daily reports which shows the trends on that certain day.</w:t>
       </w:r>
+      <w:bookmarkStart w:id="0" w:name="_GoBack"/>
+      <w:bookmarkEnd w:id="0"/>
     </w:p>
     <w:p>
       <w:pPr>
@@ -6828,19 +6821,11 @@
         </w:rPr>
         <w:t xml:space="preserve">The program is built purely in the platform </w:t>
       </w:r>
-      <w:proofErr w:type="spellStart"/>
-      <w:r>
-        <w:rPr>
-          <w:color w:val="000000"/>
-        </w:rPr>
-        <w:t>Wordpress</w:t>
-      </w:r>
-      <w:proofErr w:type="spellEnd"/>
-      <w:r>
-        <w:rPr>
-          <w:color w:val="000000"/>
-        </w:rPr>
-        <w:t xml:space="preserve">, a free and open-source content management system (CMS), based on PHP and MySQL. </w:t>
+      <w:r>
+        <w:rPr>
+          <w:color w:val="000000"/>
+        </w:rPr>
+        <w:t xml:space="preserve">Wordpress, a free and open-source content management system (CMS), based on PHP and MySQL. </w:t>
       </w:r>
     </w:p>
     <w:p>
@@ -6886,19 +6871,8 @@
           <w:sz w:val="24"/>
           <w:szCs w:val="24"/>
         </w:rPr>
-        <w:t xml:space="preserve">al-purpose programming </w:t>
-      </w:r>
-      <w:proofErr w:type="gramStart"/>
-      <w:r>
-        <w:rPr>
-          <w:rFonts w:ascii="Times New Roman" w:eastAsia="Times New Roman" w:hAnsi="Times New Roman" w:cs="Times New Roman"/>
-          <w:color w:val="000000"/>
-          <w:sz w:val="24"/>
-          <w:szCs w:val="24"/>
-        </w:rPr>
-        <w:t>language.</w:t>
-      </w:r>
-      <w:proofErr w:type="gramEnd"/>
+        <w:t>al-purpose programming language.</w:t>
+      </w:r>
     </w:p>
     <w:p>
       <w:pPr>
@@ -6959,8 +6933,6 @@
         </w:rPr>
         <w:t>Hardware Requirements</w:t>
       </w:r>
-      <w:bookmarkStart w:id="0" w:name="_GoBack"/>
-      <w:bookmarkEnd w:id="0"/>
     </w:p>
     <w:p>
       <w:pPr>
@@ -7590,77 +7562,7 @@
         <w:rPr>
           <w:color w:val="000000"/>
         </w:rPr>
-        <w:t xml:space="preserve">In early 1935, then Commonwealth President Manuel L. Quezon expressed interest in developing </w:t>
-      </w:r>
-      <w:proofErr w:type="spellStart"/>
-      <w:r>
-        <w:rPr>
-          <w:color w:val="000000"/>
-        </w:rPr>
-        <w:t>Tagaytay</w:t>
-      </w:r>
-      <w:proofErr w:type="spellEnd"/>
-      <w:r>
-        <w:rPr>
-          <w:color w:val="000000"/>
-        </w:rPr>
-        <w:t xml:space="preserve"> as a tourist destination. In 1939, the </w:t>
-      </w:r>
-      <w:proofErr w:type="spellStart"/>
-      <w:r>
-        <w:rPr>
-          <w:color w:val="000000"/>
-        </w:rPr>
-        <w:t>Zamoras</w:t>
-      </w:r>
-      <w:proofErr w:type="spellEnd"/>
-      <w:r>
-        <w:rPr>
-          <w:color w:val="000000"/>
-        </w:rPr>
-        <w:t xml:space="preserve"> of Manila Hotel built </w:t>
-      </w:r>
-      <w:proofErr w:type="spellStart"/>
-      <w:r>
-        <w:rPr>
-          <w:color w:val="000000"/>
-        </w:rPr>
-        <w:t>Taal</w:t>
-      </w:r>
-      <w:proofErr w:type="spellEnd"/>
-      <w:r>
-        <w:rPr>
-          <w:color w:val="000000"/>
-        </w:rPr>
-        <w:t xml:space="preserve"> Vista Lodge along “</w:t>
-      </w:r>
-      <w:proofErr w:type="spellStart"/>
-      <w:r>
-        <w:rPr>
-          <w:color w:val="000000"/>
-        </w:rPr>
-        <w:t>Ilong</w:t>
-      </w:r>
-      <w:proofErr w:type="spellEnd"/>
-      <w:r>
-        <w:rPr>
-          <w:color w:val="000000"/>
-        </w:rPr>
-        <w:t xml:space="preserve"> </w:t>
-      </w:r>
-      <w:proofErr w:type="spellStart"/>
-      <w:r>
-        <w:rPr>
-          <w:color w:val="000000"/>
-        </w:rPr>
-        <w:t>Kastila</w:t>
-      </w:r>
-      <w:proofErr w:type="spellEnd"/>
-      <w:r>
-        <w:rPr>
-          <w:color w:val="000000"/>
-        </w:rPr>
-        <w:t>”—a stretch of flatland perched atop an incline which people said resembled a nose.</w:t>
+        <w:t>In early 1935, then Commonwealth President Manuel L. Quezon expressed interest in developing Tagaytay as a tourist destination. In 1939, the Zamoras of Manila Hotel built Taal Vista Lodge along “Ilong Kastila”—a stretch of flatland perched atop an incline which people said resembled a nose.</w:t>
       </w:r>
     </w:p>
     <w:p>
@@ -7682,127 +7584,7 @@
           <w:sz w:val="24"/>
           <w:szCs w:val="24"/>
         </w:rPr>
-        <w:t xml:space="preserve">During the Second World War from 1942 to 1944, </w:t>
-      </w:r>
-      <w:proofErr w:type="spellStart"/>
-      <w:r>
-        <w:rPr>
-          <w:rFonts w:ascii="Times New Roman" w:eastAsia="Times New Roman" w:hAnsi="Times New Roman" w:cs="Times New Roman"/>
-          <w:color w:val="000000"/>
-          <w:sz w:val="24"/>
-          <w:szCs w:val="24"/>
-        </w:rPr>
-        <w:t>Taal</w:t>
-      </w:r>
-      <w:proofErr w:type="spellEnd"/>
-      <w:r>
-        <w:rPr>
-          <w:rFonts w:ascii="Times New Roman" w:eastAsia="Times New Roman" w:hAnsi="Times New Roman" w:cs="Times New Roman"/>
-          <w:color w:val="000000"/>
-          <w:sz w:val="24"/>
-          <w:szCs w:val="24"/>
-        </w:rPr>
-        <w:t xml:space="preserve"> Vista Lodge was converted to an officers’ quarters for the Japanese. In February 1945, the 11th Airborne Division of the US Army assist the liberation of Manila. Between 1956 and 1964 </w:t>
-      </w:r>
-      <w:proofErr w:type="spellStart"/>
-      <w:r>
-        <w:rPr>
-          <w:rFonts w:ascii="Times New Roman" w:eastAsia="Times New Roman" w:hAnsi="Times New Roman" w:cs="Times New Roman"/>
-          <w:color w:val="000000"/>
-          <w:sz w:val="24"/>
-          <w:szCs w:val="24"/>
-        </w:rPr>
-        <w:t>Tagaytay</w:t>
-      </w:r>
-      <w:proofErr w:type="spellEnd"/>
-      <w:r>
-        <w:rPr>
-          <w:rFonts w:ascii="Times New Roman" w:eastAsia="Times New Roman" w:hAnsi="Times New Roman" w:cs="Times New Roman"/>
-          <w:color w:val="000000"/>
-          <w:sz w:val="24"/>
-          <w:szCs w:val="24"/>
-        </w:rPr>
-        <w:t xml:space="preserve"> began to </w:t>
-      </w:r>
-      <w:proofErr w:type="spellStart"/>
-      <w:r>
-        <w:rPr>
-          <w:rFonts w:ascii="Times New Roman" w:eastAsia="Times New Roman" w:hAnsi="Times New Roman" w:cs="Times New Roman"/>
-          <w:color w:val="000000"/>
-          <w:sz w:val="24"/>
-          <w:szCs w:val="24"/>
-        </w:rPr>
-        <w:t>bepromoted</w:t>
-      </w:r>
-      <w:proofErr w:type="spellEnd"/>
-      <w:r>
-        <w:rPr>
-          <w:rFonts w:ascii="Times New Roman" w:eastAsia="Times New Roman" w:hAnsi="Times New Roman" w:cs="Times New Roman"/>
-          <w:color w:val="000000"/>
-          <w:sz w:val="24"/>
-          <w:szCs w:val="24"/>
-        </w:rPr>
-        <w:t xml:space="preserve"> as a major tourist destination in the Philippines with </w:t>
-      </w:r>
-      <w:proofErr w:type="spellStart"/>
-      <w:r>
-        <w:rPr>
-          <w:rFonts w:ascii="Times New Roman" w:eastAsia="Times New Roman" w:hAnsi="Times New Roman" w:cs="Times New Roman"/>
-          <w:color w:val="000000"/>
-          <w:sz w:val="24"/>
-          <w:szCs w:val="24"/>
-        </w:rPr>
-        <w:t>Taal</w:t>
-      </w:r>
-      <w:proofErr w:type="spellEnd"/>
-      <w:r>
-        <w:rPr>
-          <w:rFonts w:ascii="Times New Roman" w:eastAsia="Times New Roman" w:hAnsi="Times New Roman" w:cs="Times New Roman"/>
-          <w:color w:val="000000"/>
-          <w:sz w:val="24"/>
-          <w:szCs w:val="24"/>
-        </w:rPr>
-        <w:t xml:space="preserve"> Vista Lodge. One of the many regular visitors of the hotel was a young man who often chose one spot on the grounds from which to gaze out and dream. He is Henry </w:t>
-      </w:r>
-      <w:proofErr w:type="spellStart"/>
-      <w:r>
-        <w:rPr>
-          <w:rFonts w:ascii="Times New Roman" w:eastAsia="Times New Roman" w:hAnsi="Times New Roman" w:cs="Times New Roman"/>
-          <w:color w:val="000000"/>
-          <w:sz w:val="24"/>
-          <w:szCs w:val="24"/>
-        </w:rPr>
-        <w:t>Sy</w:t>
-      </w:r>
-      <w:proofErr w:type="spellEnd"/>
-      <w:r>
-        <w:rPr>
-          <w:rFonts w:ascii="Times New Roman" w:eastAsia="Times New Roman" w:hAnsi="Times New Roman" w:cs="Times New Roman"/>
-          <w:color w:val="000000"/>
-          <w:sz w:val="24"/>
-          <w:szCs w:val="24"/>
-        </w:rPr>
-        <w:t xml:space="preserve"> of SM Investments Corporation—the company that would later acquire </w:t>
-      </w:r>
-      <w:proofErr w:type="spellStart"/>
-      <w:r>
-        <w:rPr>
-          <w:rFonts w:ascii="Times New Roman" w:eastAsia="Times New Roman" w:hAnsi="Times New Roman" w:cs="Times New Roman"/>
-          <w:color w:val="000000"/>
-          <w:sz w:val="24"/>
-          <w:szCs w:val="24"/>
-        </w:rPr>
-        <w:t>Taal</w:t>
-      </w:r>
-      <w:proofErr w:type="spellEnd"/>
-      <w:r>
-        <w:rPr>
-          <w:rFonts w:ascii="Times New Roman" w:eastAsia="Times New Roman" w:hAnsi="Times New Roman" w:cs="Times New Roman"/>
-          <w:color w:val="000000"/>
-          <w:sz w:val="24"/>
-          <w:szCs w:val="24"/>
-        </w:rPr>
-        <w:t xml:space="preserve"> Vista Hotel.</w:t>
+        <w:t>During the Second World War from 1942 to 1944, Taal Vista Lodge was converted to an officers’ quarters for the Japanese. In February 1945, the 11th Airborne Division of the US Army assist the liberation of Manila. Between 1956 and 1964 Tagaytay began to bepromoted as a major tourist destination in the Philippines with Taal Vista Lodge. One of the many regular visitors of the hotel was a young man who often chose one spot on the grounds from which to gaze out and dream. He is Henry Sy of SM Investments Corporation—the company that would later acquire Taal Vista Hotel.</w:t>
       </w:r>
     </w:p>
     <w:p>
@@ -7824,9 +7606,8 @@
           <w:sz w:val="24"/>
           <w:szCs w:val="24"/>
         </w:rPr>
-        <w:t xml:space="preserve">In 2002, </w:t>
-      </w:r>
-      <w:proofErr w:type="spellStart"/>
+        <w:t xml:space="preserve">In 2002, Taal Vista Hotel was reconstructed in the style of the original lodge. </w:t>
+      </w:r>
       <w:r>
         <w:rPr>
           <w:rFonts w:ascii="Times New Roman" w:eastAsia="Times New Roman" w:hAnsi="Times New Roman" w:cs="Times New Roman"/>
@@ -7834,9 +7615,8 @@
           <w:sz w:val="24"/>
           <w:szCs w:val="24"/>
         </w:rPr>
-        <w:t>Taal</w:t>
-      </w:r>
-      <w:proofErr w:type="spellEnd"/>
+        <w:t>Facilities</w:t>
+      </w:r>
       <w:r>
         <w:rPr>
           <w:rFonts w:ascii="Times New Roman" w:eastAsia="Times New Roman" w:hAnsi="Times New Roman" w:cs="Times New Roman"/>
@@ -7844,65 +7624,7 @@
           <w:sz w:val="24"/>
           <w:szCs w:val="24"/>
         </w:rPr>
-        <w:t xml:space="preserve"> Vista Hotel was reconstructed in the style of the original lodge. </w:t>
-      </w:r>
-      <w:r>
-        <w:rPr>
-          <w:rFonts w:ascii="Times New Roman" w:eastAsia="Times New Roman" w:hAnsi="Times New Roman" w:cs="Times New Roman"/>
-          <w:color w:val="000000"/>
-          <w:sz w:val="24"/>
-          <w:szCs w:val="24"/>
-        </w:rPr>
-        <w:t>Facilities</w:t>
-      </w:r>
-      <w:r>
-        <w:rPr>
-          <w:rFonts w:ascii="Times New Roman" w:eastAsia="Times New Roman" w:hAnsi="Times New Roman" w:cs="Times New Roman"/>
-          <w:color w:val="000000"/>
-          <w:sz w:val="24"/>
-          <w:szCs w:val="24"/>
-        </w:rPr>
-        <w:t xml:space="preserve"> and amenities were added for business and leisure activities. In 2004, after its renovation, the Hotel welcomed back its guests. Today, </w:t>
-      </w:r>
-      <w:proofErr w:type="spellStart"/>
-      <w:r>
-        <w:rPr>
-          <w:rFonts w:ascii="Times New Roman" w:eastAsia="Times New Roman" w:hAnsi="Times New Roman" w:cs="Times New Roman"/>
-          <w:color w:val="000000"/>
-          <w:sz w:val="24"/>
-          <w:szCs w:val="24"/>
-        </w:rPr>
-        <w:t>Taal</w:t>
-      </w:r>
-      <w:proofErr w:type="spellEnd"/>
-      <w:r>
-        <w:rPr>
-          <w:rFonts w:ascii="Times New Roman" w:eastAsia="Times New Roman" w:hAnsi="Times New Roman" w:cs="Times New Roman"/>
-          <w:color w:val="000000"/>
-          <w:sz w:val="24"/>
-          <w:szCs w:val="24"/>
-        </w:rPr>
-        <w:t xml:space="preserve"> Vista Hotel remains a landmark deeply entrenched in the history and heritage of </w:t>
-      </w:r>
-      <w:proofErr w:type="spellStart"/>
-      <w:r>
-        <w:rPr>
-          <w:rFonts w:ascii="Times New Roman" w:eastAsia="Times New Roman" w:hAnsi="Times New Roman" w:cs="Times New Roman"/>
-          <w:color w:val="000000"/>
-          <w:sz w:val="24"/>
-          <w:szCs w:val="24"/>
-        </w:rPr>
-        <w:t>Tagaytay</w:t>
-      </w:r>
-      <w:proofErr w:type="spellEnd"/>
-      <w:r>
-        <w:rPr>
-          <w:rFonts w:ascii="Times New Roman" w:eastAsia="Times New Roman" w:hAnsi="Times New Roman" w:cs="Times New Roman"/>
-          <w:color w:val="000000"/>
-          <w:sz w:val="24"/>
-          <w:szCs w:val="24"/>
-        </w:rPr>
-        <w:t xml:space="preserve"> City.</w:t>
+        <w:t xml:space="preserve"> and amenities were added for business and leisure activities. In 2004, after its renovation, the Hotel welcomed back its guests. Today, Taal Vista Hotel remains a landmark deeply entrenched in the history and heritage of Tagaytay City.</w:t>
       </w:r>
     </w:p>
     <w:p>
@@ -14084,7 +13806,7 @@
           <w:rPr>
             <w:noProof/>
           </w:rPr>
-          <w:t>26</w:t>
+          <w:t>22</w:t>
         </w:r>
         <w:r>
           <w:rPr>
@@ -15336,6 +15058,92 @@
     </w:lvl>
   </w:abstractNum>
   <w:abstractNum w:abstractNumId="10" w15:restartNumberingAfterBreak="0">
+    <w:nsid w:val="21224200"/>
+    <w:multiLevelType w:val="hybridMultilevel"/>
+    <w:tmpl w:val="934EAE46"/>
+    <w:lvl w:ilvl="0" w:tplc="3409000F">
+      <w:start w:val="1"/>
+      <w:numFmt w:val="decimal"/>
+      <w:lvlText w:val="%1."/>
+      <w:lvlJc w:val="left"/>
+      <w:pPr>
+        <w:ind w:left="2160" w:hanging="360"/>
+      </w:pPr>
+    </w:lvl>
+    <w:lvl w:ilvl="1" w:tplc="34090019" w:tentative="1">
+      <w:start w:val="1"/>
+      <w:numFmt w:val="lowerLetter"/>
+      <w:lvlText w:val="%2."/>
+      <w:lvlJc w:val="left"/>
+      <w:pPr>
+        <w:ind w:left="2880" w:hanging="360"/>
+      </w:pPr>
+    </w:lvl>
+    <w:lvl w:ilvl="2" w:tplc="3409001B" w:tentative="1">
+      <w:start w:val="1"/>
+      <w:numFmt w:val="lowerRoman"/>
+      <w:lvlText w:val="%3."/>
+      <w:lvlJc w:val="right"/>
+      <w:pPr>
+        <w:ind w:left="3600" w:hanging="180"/>
+      </w:pPr>
+    </w:lvl>
+    <w:lvl w:ilvl="3" w:tplc="3409000F" w:tentative="1">
+      <w:start w:val="1"/>
+      <w:numFmt w:val="decimal"/>
+      <w:lvlText w:val="%4."/>
+      <w:lvlJc w:val="left"/>
+      <w:pPr>
+        <w:ind w:left="4320" w:hanging="360"/>
+      </w:pPr>
+    </w:lvl>
+    <w:lvl w:ilvl="4" w:tplc="34090019" w:tentative="1">
+      <w:start w:val="1"/>
+      <w:numFmt w:val="lowerLetter"/>
+      <w:lvlText w:val="%5."/>
+      <w:lvlJc w:val="left"/>
+      <w:pPr>
+        <w:ind w:left="5040" w:hanging="360"/>
+      </w:pPr>
+    </w:lvl>
+    <w:lvl w:ilvl="5" w:tplc="3409001B" w:tentative="1">
+      <w:start w:val="1"/>
+      <w:numFmt w:val="lowerRoman"/>
+      <w:lvlText w:val="%6."/>
+      <w:lvlJc w:val="right"/>
+      <w:pPr>
+        <w:ind w:left="5760" w:hanging="180"/>
+      </w:pPr>
+    </w:lvl>
+    <w:lvl w:ilvl="6" w:tplc="3409000F" w:tentative="1">
+      <w:start w:val="1"/>
+      <w:numFmt w:val="decimal"/>
+      <w:lvlText w:val="%7."/>
+      <w:lvlJc w:val="left"/>
+      <w:pPr>
+        <w:ind w:left="6480" w:hanging="360"/>
+      </w:pPr>
+    </w:lvl>
+    <w:lvl w:ilvl="7" w:tplc="34090019" w:tentative="1">
+      <w:start w:val="1"/>
+      <w:numFmt w:val="lowerLetter"/>
+      <w:lvlText w:val="%8."/>
+      <w:lvlJc w:val="left"/>
+      <w:pPr>
+        <w:ind w:left="7200" w:hanging="360"/>
+      </w:pPr>
+    </w:lvl>
+    <w:lvl w:ilvl="8" w:tplc="3409001B" w:tentative="1">
+      <w:start w:val="1"/>
+      <w:numFmt w:val="lowerRoman"/>
+      <w:lvlText w:val="%9."/>
+      <w:lvlJc w:val="right"/>
+      <w:pPr>
+        <w:ind w:left="7920" w:hanging="180"/>
+      </w:pPr>
+    </w:lvl>
+  </w:abstractNum>
+  <w:abstractNum w:abstractNumId="11" w15:restartNumberingAfterBreak="0">
     <w:nsid w:val="234D75EF"/>
     <w:multiLevelType w:val="multilevel"/>
     <w:tmpl w:val="5B2C40C6"/>
@@ -15484,7 +15292,7 @@
       </w:rPr>
     </w:lvl>
   </w:abstractNum>
-  <w:abstractNum w:abstractNumId="11" w15:restartNumberingAfterBreak="0">
+  <w:abstractNum w:abstractNumId="12" w15:restartNumberingAfterBreak="0">
     <w:nsid w:val="24A637C8"/>
     <w:multiLevelType w:val="multilevel"/>
     <w:tmpl w:val="7700D2AE"/>
@@ -15633,7 +15441,7 @@
       </w:rPr>
     </w:lvl>
   </w:abstractNum>
-  <w:abstractNum w:abstractNumId="12" w15:restartNumberingAfterBreak="0">
+  <w:abstractNum w:abstractNumId="13" w15:restartNumberingAfterBreak="0">
     <w:nsid w:val="25EC0C1F"/>
     <w:multiLevelType w:val="hybridMultilevel"/>
     <w:tmpl w:val="22DEEF7C"/>
@@ -15723,7 +15531,7 @@
       </w:pPr>
     </w:lvl>
   </w:abstractNum>
-  <w:abstractNum w:abstractNumId="13" w15:restartNumberingAfterBreak="0">
+  <w:abstractNum w:abstractNumId="14" w15:restartNumberingAfterBreak="0">
     <w:nsid w:val="2BA80ED7"/>
     <w:multiLevelType w:val="hybridMultilevel"/>
     <w:tmpl w:val="263AC68A"/>
@@ -15813,7 +15621,7 @@
       </w:pPr>
     </w:lvl>
   </w:abstractNum>
-  <w:abstractNum w:abstractNumId="14" w15:restartNumberingAfterBreak="0">
+  <w:abstractNum w:abstractNumId="15" w15:restartNumberingAfterBreak="0">
     <w:nsid w:val="2D0E2CEF"/>
     <w:multiLevelType w:val="multilevel"/>
     <w:tmpl w:val="F8E635AE"/>
@@ -15962,7 +15770,7 @@
       </w:rPr>
     </w:lvl>
   </w:abstractNum>
-  <w:abstractNum w:abstractNumId="15" w15:restartNumberingAfterBreak="0">
+  <w:abstractNum w:abstractNumId="16" w15:restartNumberingAfterBreak="0">
     <w:nsid w:val="2E216E93"/>
     <w:multiLevelType w:val="multilevel"/>
     <w:tmpl w:val="04090027"/>
@@ -16057,7 +15865,7 @@
       </w:pPr>
     </w:lvl>
   </w:abstractNum>
-  <w:abstractNum w:abstractNumId="16" w15:restartNumberingAfterBreak="0">
+  <w:abstractNum w:abstractNumId="17" w15:restartNumberingAfterBreak="0">
     <w:nsid w:val="2EB16F9A"/>
     <w:multiLevelType w:val="multilevel"/>
     <w:tmpl w:val="7AB01ECC"/>
@@ -16206,7 +16014,7 @@
       </w:rPr>
     </w:lvl>
   </w:abstractNum>
-  <w:abstractNum w:abstractNumId="17" w15:restartNumberingAfterBreak="0">
+  <w:abstractNum w:abstractNumId="18" w15:restartNumberingAfterBreak="0">
     <w:nsid w:val="32912161"/>
     <w:multiLevelType w:val="multilevel"/>
     <w:tmpl w:val="6D14F16E"/>
@@ -16355,7 +16163,7 @@
       </w:rPr>
     </w:lvl>
   </w:abstractNum>
-  <w:abstractNum w:abstractNumId="18" w15:restartNumberingAfterBreak="0">
+  <w:abstractNum w:abstractNumId="19" w15:restartNumberingAfterBreak="0">
     <w:nsid w:val="354F5A87"/>
     <w:multiLevelType w:val="multilevel"/>
     <w:tmpl w:val="7362D882"/>
@@ -16504,7 +16312,7 @@
       </w:rPr>
     </w:lvl>
   </w:abstractNum>
-  <w:abstractNum w:abstractNumId="19" w15:restartNumberingAfterBreak="0">
+  <w:abstractNum w:abstractNumId="20" w15:restartNumberingAfterBreak="0">
     <w:nsid w:val="367F6202"/>
     <w:multiLevelType w:val="hybridMultilevel"/>
     <w:tmpl w:val="6A3848CA"/>
@@ -16618,7 +16426,7 @@
       </w:rPr>
     </w:lvl>
   </w:abstractNum>
-  <w:abstractNum w:abstractNumId="20" w15:restartNumberingAfterBreak="0">
+  <w:abstractNum w:abstractNumId="21" w15:restartNumberingAfterBreak="0">
     <w:nsid w:val="36F508F2"/>
     <w:multiLevelType w:val="hybridMultilevel"/>
     <w:tmpl w:val="3D6A8364"/>
@@ -16716,7 +16524,7 @@
       </w:pPr>
     </w:lvl>
   </w:abstractNum>
-  <w:abstractNum w:abstractNumId="21" w15:restartNumberingAfterBreak="0">
+  <w:abstractNum w:abstractNumId="22" w15:restartNumberingAfterBreak="0">
     <w:nsid w:val="375F6B23"/>
     <w:multiLevelType w:val="multilevel"/>
     <w:tmpl w:val="D9C4B96E"/>
@@ -16865,7 +16673,7 @@
       </w:rPr>
     </w:lvl>
   </w:abstractNum>
-  <w:abstractNum w:abstractNumId="22" w15:restartNumberingAfterBreak="0">
+  <w:abstractNum w:abstractNumId="23" w15:restartNumberingAfterBreak="0">
     <w:nsid w:val="380D0F5D"/>
     <w:multiLevelType w:val="hybridMultilevel"/>
     <w:tmpl w:val="1BA6FB64"/>
@@ -16977,7 +16785,7 @@
       </w:rPr>
     </w:lvl>
   </w:abstractNum>
-  <w:abstractNum w:abstractNumId="23" w15:restartNumberingAfterBreak="0">
+  <w:abstractNum w:abstractNumId="24" w15:restartNumberingAfterBreak="0">
     <w:nsid w:val="39C02F84"/>
     <w:multiLevelType w:val="hybridMultilevel"/>
     <w:tmpl w:val="06ECD604"/>
@@ -17067,7 +16875,7 @@
       </w:pPr>
     </w:lvl>
   </w:abstractNum>
-  <w:abstractNum w:abstractNumId="24" w15:restartNumberingAfterBreak="0">
+  <w:abstractNum w:abstractNumId="25" w15:restartNumberingAfterBreak="0">
     <w:nsid w:val="3D2156FD"/>
     <w:multiLevelType w:val="multilevel"/>
     <w:tmpl w:val="F8D213B0"/>
@@ -17216,7 +17024,7 @@
       </w:rPr>
     </w:lvl>
   </w:abstractNum>
-  <w:abstractNum w:abstractNumId="25" w15:restartNumberingAfterBreak="0">
+  <w:abstractNum w:abstractNumId="26" w15:restartNumberingAfterBreak="0">
     <w:nsid w:val="3F5E291A"/>
     <w:multiLevelType w:val="hybridMultilevel"/>
     <w:tmpl w:val="B336A3B0"/>
@@ -17329,7 +17137,7 @@
       </w:rPr>
     </w:lvl>
   </w:abstractNum>
-  <w:abstractNum w:abstractNumId="26" w15:restartNumberingAfterBreak="0">
+  <w:abstractNum w:abstractNumId="27" w15:restartNumberingAfterBreak="0">
     <w:nsid w:val="3F63754F"/>
     <w:multiLevelType w:val="hybridMultilevel"/>
     <w:tmpl w:val="065AE30C"/>
@@ -17419,7 +17227,7 @@
       </w:pPr>
     </w:lvl>
   </w:abstractNum>
-  <w:abstractNum w:abstractNumId="27" w15:restartNumberingAfterBreak="0">
+  <w:abstractNum w:abstractNumId="28" w15:restartNumberingAfterBreak="0">
     <w:nsid w:val="43C4017E"/>
     <w:multiLevelType w:val="multilevel"/>
     <w:tmpl w:val="F9FE3EE2"/>
@@ -17568,7 +17376,7 @@
       </w:rPr>
     </w:lvl>
   </w:abstractNum>
-  <w:abstractNum w:abstractNumId="28" w15:restartNumberingAfterBreak="0">
+  <w:abstractNum w:abstractNumId="29" w15:restartNumberingAfterBreak="0">
     <w:nsid w:val="463F1099"/>
     <w:multiLevelType w:val="hybridMultilevel"/>
     <w:tmpl w:val="3392D7DA"/>
@@ -17657,7 +17465,7 @@
       </w:pPr>
     </w:lvl>
   </w:abstractNum>
-  <w:abstractNum w:abstractNumId="29" w15:restartNumberingAfterBreak="0">
+  <w:abstractNum w:abstractNumId="30" w15:restartNumberingAfterBreak="0">
     <w:nsid w:val="4CA2153C"/>
     <w:multiLevelType w:val="multilevel"/>
     <w:tmpl w:val="ADC83C64"/>
@@ -17806,7 +17614,7 @@
       </w:rPr>
     </w:lvl>
   </w:abstractNum>
-  <w:abstractNum w:abstractNumId="30" w15:restartNumberingAfterBreak="0">
+  <w:abstractNum w:abstractNumId="31" w15:restartNumberingAfterBreak="0">
     <w:nsid w:val="4D4C2AF2"/>
     <w:multiLevelType w:val="multilevel"/>
     <w:tmpl w:val="62361B0E"/>
@@ -17955,7 +17763,7 @@
       </w:rPr>
     </w:lvl>
   </w:abstractNum>
-  <w:abstractNum w:abstractNumId="31" w15:restartNumberingAfterBreak="0">
+  <w:abstractNum w:abstractNumId="32" w15:restartNumberingAfterBreak="0">
     <w:nsid w:val="4F8D2C85"/>
     <w:multiLevelType w:val="hybridMultilevel"/>
     <w:tmpl w:val="A9C6A9FA"/>
@@ -18044,7 +17852,7 @@
       </w:pPr>
     </w:lvl>
   </w:abstractNum>
-  <w:abstractNum w:abstractNumId="32" w15:restartNumberingAfterBreak="0">
+  <w:abstractNum w:abstractNumId="33" w15:restartNumberingAfterBreak="0">
     <w:nsid w:val="4FA831F3"/>
     <w:multiLevelType w:val="multilevel"/>
     <w:tmpl w:val="D956428A"/>
@@ -18193,7 +18001,7 @@
       </w:rPr>
     </w:lvl>
   </w:abstractNum>
-  <w:abstractNum w:abstractNumId="33" w15:restartNumberingAfterBreak="0">
+  <w:abstractNum w:abstractNumId="34" w15:restartNumberingAfterBreak="0">
     <w:nsid w:val="509A6D6B"/>
     <w:multiLevelType w:val="hybridMultilevel"/>
     <w:tmpl w:val="E3443C42"/>
@@ -18282,7 +18090,7 @@
       </w:pPr>
     </w:lvl>
   </w:abstractNum>
-  <w:abstractNum w:abstractNumId="34" w15:restartNumberingAfterBreak="0">
+  <w:abstractNum w:abstractNumId="35" w15:restartNumberingAfterBreak="0">
     <w:nsid w:val="52B4132C"/>
     <w:multiLevelType w:val="hybridMultilevel"/>
     <w:tmpl w:val="E3443C42"/>
@@ -18371,7 +18179,120 @@
       </w:pPr>
     </w:lvl>
   </w:abstractNum>
-  <w:abstractNum w:abstractNumId="35" w15:restartNumberingAfterBreak="0">
+  <w:abstractNum w:abstractNumId="36" w15:restartNumberingAfterBreak="0">
+    <w:nsid w:val="58904272"/>
+    <w:multiLevelType w:val="hybridMultilevel"/>
+    <w:tmpl w:val="8C0892EA"/>
+    <w:lvl w:ilvl="0" w:tplc="3409000F">
+      <w:start w:val="1"/>
+      <w:numFmt w:val="decimal"/>
+      <w:lvlText w:val="%1."/>
+      <w:lvlJc w:val="left"/>
+      <w:pPr>
+        <w:ind w:left="2160" w:hanging="360"/>
+      </w:pPr>
+      <w:rPr>
+        <w:rFonts w:hint="default"/>
+      </w:rPr>
+    </w:lvl>
+    <w:lvl w:ilvl="1" w:tplc="34090003" w:tentative="1">
+      <w:start w:val="1"/>
+      <w:numFmt w:val="bullet"/>
+      <w:lvlText w:val="o"/>
+      <w:lvlJc w:val="left"/>
+      <w:pPr>
+        <w:ind w:left="2880" w:hanging="360"/>
+      </w:pPr>
+      <w:rPr>
+        <w:rFonts w:ascii="Courier New" w:hAnsi="Courier New" w:cs="Courier New" w:hint="default"/>
+      </w:rPr>
+    </w:lvl>
+    <w:lvl w:ilvl="2" w:tplc="34090005" w:tentative="1">
+      <w:start w:val="1"/>
+      <w:numFmt w:val="bullet"/>
+      <w:lvlText w:val=""/>
+      <w:lvlJc w:val="left"/>
+      <w:pPr>
+        <w:ind w:left="3600" w:hanging="360"/>
+      </w:pPr>
+      <w:rPr>
+        <w:rFonts w:ascii="Wingdings" w:hAnsi="Wingdings" w:hint="default"/>
+      </w:rPr>
+    </w:lvl>
+    <w:lvl w:ilvl="3" w:tplc="34090001" w:tentative="1">
+      <w:start w:val="1"/>
+      <w:numFmt w:val="bullet"/>
+      <w:lvlText w:val=""/>
+      <w:lvlJc w:val="left"/>
+      <w:pPr>
+        <w:ind w:left="4320" w:hanging="360"/>
+      </w:pPr>
+      <w:rPr>
+        <w:rFonts w:ascii="Symbol" w:hAnsi="Symbol" w:hint="default"/>
+      </w:rPr>
+    </w:lvl>
+    <w:lvl w:ilvl="4" w:tplc="34090003" w:tentative="1">
+      <w:start w:val="1"/>
+      <w:numFmt w:val="bullet"/>
+      <w:lvlText w:val="o"/>
+      <w:lvlJc w:val="left"/>
+      <w:pPr>
+        <w:ind w:left="5040" w:hanging="360"/>
+      </w:pPr>
+      <w:rPr>
+        <w:rFonts w:ascii="Courier New" w:hAnsi="Courier New" w:cs="Courier New" w:hint="default"/>
+      </w:rPr>
+    </w:lvl>
+    <w:lvl w:ilvl="5" w:tplc="34090005" w:tentative="1">
+      <w:start w:val="1"/>
+      <w:numFmt w:val="bullet"/>
+      <w:lvlText w:val=""/>
+      <w:lvlJc w:val="left"/>
+      <w:pPr>
+        <w:ind w:left="5760" w:hanging="360"/>
+      </w:pPr>
+      <w:rPr>
+        <w:rFonts w:ascii="Wingdings" w:hAnsi="Wingdings" w:hint="default"/>
+      </w:rPr>
+    </w:lvl>
+    <w:lvl w:ilvl="6" w:tplc="34090001" w:tentative="1">
+      <w:start w:val="1"/>
+      <w:numFmt w:val="bullet"/>
+      <w:lvlText w:val=""/>
+      <w:lvlJc w:val="left"/>
+      <w:pPr>
+        <w:ind w:left="6480" w:hanging="360"/>
+      </w:pPr>
+      <w:rPr>
+        <w:rFonts w:ascii="Symbol" w:hAnsi="Symbol" w:hint="default"/>
+      </w:rPr>
+    </w:lvl>
+    <w:lvl w:ilvl="7" w:tplc="34090003" w:tentative="1">
+      <w:start w:val="1"/>
+      <w:numFmt w:val="bullet"/>
+      <w:lvlText w:val="o"/>
+      <w:lvlJc w:val="left"/>
+      <w:pPr>
+        <w:ind w:left="7200" w:hanging="360"/>
+      </w:pPr>
+      <w:rPr>
+        <w:rFonts w:ascii="Courier New" w:hAnsi="Courier New" w:cs="Courier New" w:hint="default"/>
+      </w:rPr>
+    </w:lvl>
+    <w:lvl w:ilvl="8" w:tplc="34090005" w:tentative="1">
+      <w:start w:val="1"/>
+      <w:numFmt w:val="bullet"/>
+      <w:lvlText w:val=""/>
+      <w:lvlJc w:val="left"/>
+      <w:pPr>
+        <w:ind w:left="7920" w:hanging="360"/>
+      </w:pPr>
+      <w:rPr>
+        <w:rFonts w:ascii="Wingdings" w:hAnsi="Wingdings" w:hint="default"/>
+      </w:rPr>
+    </w:lvl>
+  </w:abstractNum>
+  <w:abstractNum w:abstractNumId="37" w15:restartNumberingAfterBreak="0">
     <w:nsid w:val="65A834ED"/>
     <w:multiLevelType w:val="multilevel"/>
     <w:tmpl w:val="5CD4872E"/>
@@ -18520,7 +18441,7 @@
       </w:rPr>
     </w:lvl>
   </w:abstractNum>
-  <w:abstractNum w:abstractNumId="36" w15:restartNumberingAfterBreak="0">
+  <w:abstractNum w:abstractNumId="38" w15:restartNumberingAfterBreak="0">
     <w:nsid w:val="6A87794A"/>
     <w:multiLevelType w:val="multilevel"/>
     <w:tmpl w:val="CD7A6944"/>
@@ -18669,7 +18590,7 @@
       </w:rPr>
     </w:lvl>
   </w:abstractNum>
-  <w:abstractNum w:abstractNumId="37" w15:restartNumberingAfterBreak="0">
+  <w:abstractNum w:abstractNumId="39" w15:restartNumberingAfterBreak="0">
     <w:nsid w:val="6DA36853"/>
     <w:multiLevelType w:val="multilevel"/>
     <w:tmpl w:val="0C0A249C"/>
@@ -18818,7 +18739,7 @@
       </w:rPr>
     </w:lvl>
   </w:abstractNum>
-  <w:abstractNum w:abstractNumId="38" w15:restartNumberingAfterBreak="0">
+  <w:abstractNum w:abstractNumId="40" w15:restartNumberingAfterBreak="0">
     <w:nsid w:val="6FBA0E96"/>
     <w:multiLevelType w:val="hybridMultilevel"/>
     <w:tmpl w:val="9BD82872"/>
@@ -18931,7 +18852,7 @@
       </w:rPr>
     </w:lvl>
   </w:abstractNum>
-  <w:abstractNum w:abstractNumId="39" w15:restartNumberingAfterBreak="0">
+  <w:abstractNum w:abstractNumId="41" w15:restartNumberingAfterBreak="0">
     <w:nsid w:val="70E136EC"/>
     <w:multiLevelType w:val="multilevel"/>
     <w:tmpl w:val="F602533A"/>
@@ -19026,7 +18947,7 @@
       </w:pPr>
     </w:lvl>
   </w:abstractNum>
-  <w:abstractNum w:abstractNumId="40" w15:restartNumberingAfterBreak="0">
+  <w:abstractNum w:abstractNumId="42" w15:restartNumberingAfterBreak="0">
     <w:nsid w:val="72602CC9"/>
     <w:multiLevelType w:val="multilevel"/>
     <w:tmpl w:val="D2EAD0D0"/>
@@ -19175,7 +19096,7 @@
       </w:rPr>
     </w:lvl>
   </w:abstractNum>
-  <w:abstractNum w:abstractNumId="41" w15:restartNumberingAfterBreak="0">
+  <w:abstractNum w:abstractNumId="43" w15:restartNumberingAfterBreak="0">
     <w:nsid w:val="76EC1082"/>
     <w:multiLevelType w:val="multilevel"/>
     <w:tmpl w:val="E314FEBA"/>
@@ -19324,7 +19245,7 @@
       </w:rPr>
     </w:lvl>
   </w:abstractNum>
-  <w:abstractNum w:abstractNumId="42" w15:restartNumberingAfterBreak="0">
+  <w:abstractNum w:abstractNumId="44" w15:restartNumberingAfterBreak="0">
     <w:nsid w:val="79AF7BDC"/>
     <w:multiLevelType w:val="multilevel"/>
     <w:tmpl w:val="0409001F"/>
@@ -19410,7 +19331,7 @@
       </w:pPr>
     </w:lvl>
   </w:abstractNum>
-  <w:abstractNum w:abstractNumId="43" w15:restartNumberingAfterBreak="0">
+  <w:abstractNum w:abstractNumId="45" w15:restartNumberingAfterBreak="0">
     <w:nsid w:val="7A310270"/>
     <w:multiLevelType w:val="multilevel"/>
     <w:tmpl w:val="650264AC"/>
@@ -19559,7 +19480,7 @@
       </w:rPr>
     </w:lvl>
   </w:abstractNum>
-  <w:abstractNum w:abstractNumId="44" w15:restartNumberingAfterBreak="0">
+  <w:abstractNum w:abstractNumId="46" w15:restartNumberingAfterBreak="0">
     <w:nsid w:val="7E5A1EBE"/>
     <w:multiLevelType w:val="multilevel"/>
     <w:tmpl w:val="2CA88F8C"/>
@@ -19673,40 +19594,40 @@
     </w:lvl>
   </w:abstractNum>
   <w:num w:numId="1">
-    <w:abstractNumId w:val="20"/>
+    <w:abstractNumId w:val="21"/>
   </w:num>
   <w:num w:numId="2">
-    <w:abstractNumId w:val="23"/>
+    <w:abstractNumId w:val="24"/>
   </w:num>
   <w:num w:numId="3">
     <w:abstractNumId w:val="8"/>
   </w:num>
   <w:num w:numId="4">
+    <w:abstractNumId w:val="27"/>
+  </w:num>
+  <w:num w:numId="5">
+    <w:abstractNumId w:val="46"/>
+  </w:num>
+  <w:num w:numId="6">
     <w:abstractNumId w:val="26"/>
   </w:num>
-  <w:num w:numId="5">
-    <w:abstractNumId w:val="44"/>
-  </w:num>
-  <w:num w:numId="6">
-    <w:abstractNumId w:val="25"/>
-  </w:num>
   <w:num w:numId="7">
-    <w:abstractNumId w:val="16"/>
+    <w:abstractNumId w:val="17"/>
   </w:num>
   <w:num w:numId="8">
-    <w:abstractNumId w:val="32"/>
+    <w:abstractNumId w:val="33"/>
   </w:num>
   <w:num w:numId="9">
     <w:abstractNumId w:val="2"/>
   </w:num>
   <w:num w:numId="10">
-    <w:abstractNumId w:val="18"/>
+    <w:abstractNumId w:val="19"/>
   </w:num>
   <w:num w:numId="11">
     <w:abstractNumId w:val="0"/>
   </w:num>
   <w:num w:numId="12">
-    <w:abstractNumId w:val="35"/>
+    <w:abstractNumId w:val="37"/>
   </w:num>
   <w:num w:numId="13">
     <w:abstractNumId w:val="6"/>
@@ -19715,97 +19636,103 @@
     <w:abstractNumId w:val="1"/>
   </w:num>
   <w:num w:numId="15">
-    <w:abstractNumId w:val="15"/>
+    <w:abstractNumId w:val="16"/>
   </w:num>
   <w:num w:numId="16">
-    <w:abstractNumId w:val="42"/>
+    <w:abstractNumId w:val="44"/>
   </w:num>
   <w:num w:numId="17">
-    <w:abstractNumId w:val="39"/>
+    <w:abstractNumId w:val="41"/>
   </w:num>
   <w:num w:numId="18">
     <w:abstractNumId w:val="7"/>
   </w:num>
   <w:num w:numId="19">
-    <w:abstractNumId w:val="17"/>
+    <w:abstractNumId w:val="18"/>
   </w:num>
   <w:num w:numId="20">
-    <w:abstractNumId w:val="41"/>
+    <w:abstractNumId w:val="43"/>
   </w:num>
   <w:num w:numId="21">
-    <w:abstractNumId w:val="40"/>
+    <w:abstractNumId w:val="42"/>
   </w:num>
   <w:num w:numId="22">
     <w:abstractNumId w:val="4"/>
   </w:num>
   <w:num w:numId="23">
-    <w:abstractNumId w:val="21"/>
+    <w:abstractNumId w:val="22"/>
   </w:num>
   <w:num w:numId="24">
-    <w:abstractNumId w:val="30"/>
+    <w:abstractNumId w:val="31"/>
   </w:num>
   <w:num w:numId="25">
-    <w:abstractNumId w:val="10"/>
+    <w:abstractNumId w:val="11"/>
   </w:num>
   <w:num w:numId="26">
-    <w:abstractNumId w:val="19"/>
+    <w:abstractNumId w:val="20"/>
   </w:num>
   <w:num w:numId="27">
     <w:abstractNumId w:val="3"/>
   </w:num>
   <w:num w:numId="28">
+    <w:abstractNumId w:val="14"/>
+  </w:num>
+  <w:num w:numId="29">
     <w:abstractNumId w:val="13"/>
   </w:num>
-  <w:num w:numId="29">
-    <w:abstractNumId w:val="12"/>
-  </w:num>
   <w:num w:numId="30">
-    <w:abstractNumId w:val="29"/>
+    <w:abstractNumId w:val="30"/>
   </w:num>
   <w:num w:numId="31">
-    <w:abstractNumId w:val="27"/>
+    <w:abstractNumId w:val="28"/>
   </w:num>
   <w:num w:numId="32">
-    <w:abstractNumId w:val="14"/>
+    <w:abstractNumId w:val="15"/>
   </w:num>
   <w:num w:numId="33">
-    <w:abstractNumId w:val="38"/>
+    <w:abstractNumId w:val="40"/>
   </w:num>
   <w:num w:numId="34">
-    <w:abstractNumId w:val="37"/>
+    <w:abstractNumId w:val="39"/>
   </w:num>
   <w:num w:numId="35">
-    <w:abstractNumId w:val="43"/>
+    <w:abstractNumId w:val="45"/>
   </w:num>
   <w:num w:numId="36">
-    <w:abstractNumId w:val="22"/>
+    <w:abstractNumId w:val="23"/>
   </w:num>
   <w:num w:numId="37">
-    <w:abstractNumId w:val="31"/>
+    <w:abstractNumId w:val="32"/>
   </w:num>
   <w:num w:numId="38">
-    <w:abstractNumId w:val="24"/>
+    <w:abstractNumId w:val="25"/>
   </w:num>
   <w:num w:numId="39">
-    <w:abstractNumId w:val="11"/>
+    <w:abstractNumId w:val="12"/>
   </w:num>
   <w:num w:numId="40">
     <w:abstractNumId w:val="9"/>
   </w:num>
   <w:num w:numId="41">
-    <w:abstractNumId w:val="36"/>
+    <w:abstractNumId w:val="38"/>
   </w:num>
   <w:num w:numId="42">
     <w:abstractNumId w:val="5"/>
   </w:num>
   <w:num w:numId="43">
-    <w:abstractNumId w:val="28"/>
+    <w:abstractNumId w:val="29"/>
   </w:num>
   <w:num w:numId="44">
-    <w:abstractNumId w:val="33"/>
+    <w:abstractNumId w:val="34"/>
   </w:num>
   <w:num w:numId="45">
-    <w:abstractNumId w:val="34"/>
+    <w:abstractNumId w:val="35"/>
+  </w:num>
+  <w:num w:numId="46">
+    <w:abstractNumId w:val="36"/>
+  </w:num>
+  <w:num w:numId="47">
+    <w:abstractNumId w:val="10"/>
   </w:num>
 </w:numbering>
 </file>
@@ -21386,7 +21313,7 @@
 </file>
 
 <file path=customXml/itemProps1.xml><?xml version="1.0" encoding="utf-8"?>
-<ds:datastoreItem xmlns:ds="http://schemas.openxmlformats.org/officeDocument/2006/customXml" ds:itemID="{9092B51E-3B4B-4C74-9FA4-759E8A84487F}">
+<ds:datastoreItem xmlns:ds="http://schemas.openxmlformats.org/officeDocument/2006/customXml" ds:itemID="{098786E0-C44E-4007-AB77-EA2F6D1DB8BC}">
   <ds:schemaRefs>
     <ds:schemaRef ds:uri="http://schemas.openxmlformats.org/officeDocument/2006/bibliography"/>
   </ds:schemaRefs>

</xml_diff>